<commit_message>
Get figure 4 finalized
</commit_message>
<xml_diff>
--- a/manuscript/manuscript_JYL_v2.docx
+++ b/manuscript/manuscript_JYL_v2.docx
@@ -11,6 +11,8 @@
           <w:szCs w:val="24"/>
         </w:rPr>
       </w:pPr>
+      <w:bookmarkStart w:id="0" w:name="_GoBack"/>
+      <w:bookmarkEnd w:id="0"/>
       <w:r>
         <w:rPr>
           <w:rFonts w:ascii="Times New Roman" w:hAnsi="Times New Roman" w:cs="Times New Roman"/>
@@ -4725,7 +4727,7 @@
               </wp:anchor>
             </w:drawing>
           </mc:Choice>
-          <mc:Fallback xmlns:mo="http://schemas.microsoft.com/office/mac/office/2008/main" xmlns:mv="urn:schemas-microsoft-com:mac:vml">
+          <mc:Fallback>
             <w:pict>
               <v:line id="Straight Connector 1" o:spid="_x0000_s1026" style="position:absolute;z-index:251659264;visibility:visible;mso-wrap-style:square;mso-width-percent:0;mso-height-percent:0;mso-wrap-distance-left:9pt;mso-wrap-distance-top:0;mso-wrap-distance-right:9pt;mso-wrap-distance-bottom:0;mso-position-horizontal:absolute;mso-position-horizontal-relative:text;mso-position-vertical:absolute;mso-position-vertical-relative:text;mso-width-percent:0;mso-height-percent:0;mso-width-relative:margin;mso-height-relative:margin" from="44.9pt,3pt" to="44.9pt,95.55pt" o:gfxdata="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" strokecolor="black [3040]"/>
             </w:pict>
@@ -5044,7 +5046,7 @@
               </wp:anchor>
             </w:drawing>
           </mc:Choice>
-          <mc:Fallback xmlns:mo="http://schemas.microsoft.com/office/mac/office/2008/main" xmlns:mv="urn:schemas-microsoft-com:mac:vml">
+          <mc:Fallback>
             <w:pict>
               <v:line id="Straight Connector 2" o:spid="_x0000_s1026" style="position:absolute;z-index:251661312;visibility:visible;mso-wrap-style:square;mso-width-percent:0;mso-height-percent:0;mso-wrap-distance-left:9pt;mso-wrap-distance-top:0;mso-wrap-distance-right:9pt;mso-wrap-distance-bottom:0;mso-position-horizontal:absolute;mso-position-horizontal-relative:text;mso-position-vertical:absolute;mso-position-vertical-relative:text;mso-width-percent:0;mso-height-percent:0;mso-width-relative:margin;mso-height-relative:margin" from="54.7pt,19.65pt" to="54.7pt,75.25pt" o:gfxdata="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" strokecolor="black [3040]"/>
             </w:pict>
@@ -5209,7 +5211,7 @@
               </wp:anchor>
             </w:drawing>
           </mc:Choice>
-          <mc:Fallback xmlns:mo="http://schemas.microsoft.com/office/mac/office/2008/main" xmlns:mv="urn:schemas-microsoft-com:mac:vml">
+          <mc:Fallback>
             <w:pict>
               <v:line id="Straight Connector 3" o:spid="_x0000_s1026" style="position:absolute;z-index:251663360;visibility:visible;mso-wrap-style:square;mso-width-percent:0;mso-height-percent:0;mso-wrap-distance-left:9pt;mso-wrap-distance-top:0;mso-wrap-distance-right:9pt;mso-wrap-distance-bottom:0;mso-position-horizontal:absolute;mso-position-horizontal-relative:text;mso-position-vertical:absolute;mso-position-vertical-relative:text;mso-width-percent:0;mso-height-percent:0;mso-width-relative:margin;mso-height-relative:margin" from="50.95pt,2.85pt" to="50.95pt,154.35pt" o:gfxdata="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" strokecolor="black [3040]"/>
             </w:pict>
@@ -5315,7 +5317,7 @@
               </wp:anchor>
             </w:drawing>
           </mc:Choice>
-          <mc:Fallback xmlns:mo="http://schemas.microsoft.com/office/mac/office/2008/main" xmlns:mv="urn:schemas-microsoft-com:mac:vml">
+          <mc:Fallback>
             <w:pict>
               <v:line id="Straight Connector 4" o:spid="_x0000_s1026" style="position:absolute;z-index:251665408;visibility:visible;mso-wrap-style:square;mso-width-percent:0;mso-height-percent:0;mso-wrap-distance-left:9pt;mso-wrap-distance-top:0;mso-wrap-distance-right:9pt;mso-wrap-distance-bottom:0;mso-position-horizontal:absolute;mso-position-horizontal-relative:text;mso-position-vertical:absolute;mso-position-vertical-relative:text;mso-width-percent:0;mso-height-percent:0;mso-width-relative:margin;mso-height-relative:margin" from="91.6pt,18.35pt" to="91.6pt,57.55pt" o:gfxdata="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" strokecolor="black [3040]"/>
             </w:pict>
@@ -5544,7 +5546,7 @@
               </wp:anchor>
             </w:drawing>
           </mc:Choice>
-          <mc:Fallback xmlns:mo="http://schemas.microsoft.com/office/mac/office/2008/main" xmlns:mv="urn:schemas-microsoft-com:mac:vml">
+          <mc:Fallback>
             <w:pict>
               <v:line id="Straight Connector 5" o:spid="_x0000_s1026" style="position:absolute;z-index:251667456;visibility:visible;mso-wrap-style:square;mso-width-percent:0;mso-height-percent:0;mso-wrap-distance-left:9pt;mso-wrap-distance-top:0;mso-wrap-distance-right:9pt;mso-wrap-distance-bottom:0;mso-position-horizontal:absolute;mso-position-horizontal-relative:text;mso-position-vertical:absolute;mso-position-vertical-relative:text;mso-width-percent:0;mso-height-percent:0;mso-width-relative:margin;mso-height-relative:margin" from="50.5pt,1.1pt" to="50.5pt,184.85pt" o:gfxdata="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" strokecolor="black [3040]"/>
             </w:pict>
@@ -8972,47 +8974,7 @@
           <w:sz w:val="24"/>
           <w:szCs w:val="24"/>
         </w:rPr>
-        <w:t>All samples in each of three pathologically identified classes: normal, OLK, and OSCC, were eventually represented by sixteen variables. Boxplot for each class was shown: 102 samples diagnosed as normal (figure 3C), 82 samples diagnosed as OLK (figure 3F</w:t>
-      </w:r>
-      <w:r>
-        <w:rPr>
-          <w:rFonts w:ascii="Times New Roman" w:hAnsi="Times New Roman" w:cs="Times New Roman"/>
-          <w:sz w:val="24"/>
-          <w:szCs w:val="24"/>
-        </w:rPr>
-        <w:t>)</w:t>
-      </w:r>
-      <w:r>
-        <w:rPr>
-          <w:rFonts w:ascii="Times New Roman" w:hAnsi="Times New Roman" w:cs="Times New Roman"/>
-          <w:sz w:val="24"/>
-          <w:szCs w:val="24"/>
-        </w:rPr>
-        <w:t>, and 93</w:t>
-      </w:r>
-      <w:r>
-        <w:rPr>
-          <w:rFonts w:ascii="Times New Roman" w:hAnsi="Times New Roman" w:cs="Times New Roman"/>
-          <w:sz w:val="24"/>
-          <w:szCs w:val="24"/>
-        </w:rPr>
-        <w:t xml:space="preserve"> samples diagnosed as </w:t>
-      </w:r>
-      <w:r>
-        <w:rPr>
-          <w:rFonts w:ascii="Times New Roman" w:hAnsi="Times New Roman" w:cs="Times New Roman"/>
-          <w:sz w:val="24"/>
-          <w:szCs w:val="24"/>
-        </w:rPr>
-        <w:t>OSCC (figure 3I</w:t>
-      </w:r>
-      <w:r>
-        <w:rPr>
-          <w:rFonts w:ascii="Times New Roman" w:hAnsi="Times New Roman" w:cs="Times New Roman"/>
-          <w:sz w:val="24"/>
-          <w:szCs w:val="24"/>
-        </w:rPr>
-        <w:t>)</w:t>
+        <w:t>All samples in each of three pathologically identified classes: normal, OLK, and OSCC, were eventually represented by sixteen variables. Boxplot for each class was shown: 102 samples diagnosed as normal (figure 3C), 82 samples diagnosed as OLK (figure 3F), and 93 samples diagnosed as OSCC (figure 3I)</w:t>
       </w:r>
       <w:r>
         <w:rPr>
@@ -9196,8 +9158,6 @@
         </w:rPr>
         <w:t xml:space="preserve">We chose a metrics panel of sensitivity, specificity and the area under the ROC curve as a score card (figure 4) </w:t>
       </w:r>
-      <w:bookmarkStart w:id="0" w:name="_GoBack"/>
-      <w:bookmarkEnd w:id="0"/>
     </w:p>
     <w:p>
       <w:pPr>

</xml_diff>

<commit_message>
Addes stuff from home
</commit_message>
<xml_diff>
--- a/manuscript/manuscript_JYL_v2.docx
+++ b/manuscript/manuscript_JYL_v2.docx
@@ -1,6 +1,6 @@
 
 <file path=word/document.xml><?xml version="1.0" encoding="utf-8"?>
-<w:document xmlns:wpc="http://schemas.microsoft.com/office/word/2010/wordprocessingCanvas" xmlns:mc="http://schemas.openxmlformats.org/markup-compatibility/2006" xmlns:o="urn:schemas-microsoft-com:office:office" xmlns:r="http://schemas.openxmlformats.org/officeDocument/2006/relationships" xmlns:m="http://schemas.openxmlformats.org/officeDocument/2006/math" xmlns:v="urn:schemas-microsoft-com:vml" xmlns:wp14="http://schemas.microsoft.com/office/word/2010/wordprocessingDrawing" xmlns:wp="http://schemas.openxmlformats.org/drawingml/2006/wordprocessingDrawing" xmlns:w10="urn:schemas-microsoft-com:office:word" xmlns:w="http://schemas.openxmlformats.org/wordprocessingml/2006/main" xmlns:w14="http://schemas.microsoft.com/office/word/2010/wordml" xmlns:wpg="http://schemas.microsoft.com/office/word/2010/wordprocessingGroup" xmlns:wpi="http://schemas.microsoft.com/office/word/2010/wordprocessingInk" xmlns:wne="http://schemas.microsoft.com/office/word/2006/wordml" xmlns:wps="http://schemas.microsoft.com/office/word/2010/wordprocessingShape" mc:Ignorable="w14 wp14">
+<w:document xmlns:wpc="http://schemas.microsoft.com/office/word/2010/wordprocessingCanvas" xmlns:mo="http://schemas.microsoft.com/office/mac/office/2008/main" xmlns:mc="http://schemas.openxmlformats.org/markup-compatibility/2006" xmlns:mv="urn:schemas-microsoft-com:mac:vml" xmlns:o="urn:schemas-microsoft-com:office:office" xmlns:r="http://schemas.openxmlformats.org/officeDocument/2006/relationships" xmlns:m="http://schemas.openxmlformats.org/officeDocument/2006/math" xmlns:v="urn:schemas-microsoft-com:vml" xmlns:wp14="http://schemas.microsoft.com/office/word/2010/wordprocessingDrawing" xmlns:wp="http://schemas.openxmlformats.org/drawingml/2006/wordprocessingDrawing" xmlns:w10="urn:schemas-microsoft-com:office:word" xmlns:w="http://schemas.openxmlformats.org/wordprocessingml/2006/main" xmlns:w14="http://schemas.microsoft.com/office/word/2010/wordml" xmlns:wpg="http://schemas.microsoft.com/office/word/2010/wordprocessingGroup" xmlns:wpi="http://schemas.microsoft.com/office/word/2010/wordprocessingInk" xmlns:wne="http://schemas.microsoft.com/office/word/2006/wordml" xmlns:wps="http://schemas.microsoft.com/office/word/2010/wordprocessingShape" mc:Ignorable="w14 wp14">
   <w:body>
     <w:p>
       <w:pPr>
@@ -25,7 +25,25 @@
           <w:sz w:val="24"/>
           <w:szCs w:val="24"/>
         </w:rPr>
-        <w:t>Quantitative risk stratification of oral leukoplakia with oral exfoliative cytology</w:t>
+        <w:t xml:space="preserve">Quantitative risk stratification of oral leukoplakia with oral </w:t>
+      </w:r>
+      <w:proofErr w:type="spellStart"/>
+      <w:r>
+        <w:rPr>
+          <w:rFonts w:ascii="Times New Roman" w:hAnsi="Times New Roman" w:cs="Times New Roman"/>
+          <w:sz w:val="24"/>
+          <w:szCs w:val="24"/>
+        </w:rPr>
+        <w:t>exfoliative</w:t>
+      </w:r>
+      <w:proofErr w:type="spellEnd"/>
+      <w:r>
+        <w:rPr>
+          <w:rFonts w:ascii="Times New Roman" w:hAnsi="Times New Roman" w:cs="Times New Roman"/>
+          <w:sz w:val="24"/>
+          <w:szCs w:val="24"/>
+        </w:rPr>
+        <w:t xml:space="preserve"> cytology</w:t>
       </w:r>
     </w:p>
     <w:p>
@@ -77,7 +95,25 @@
           <w:sz w:val="24"/>
           <w:szCs w:val="24"/>
         </w:rPr>
-        <w:t>, Zheng Sun</w:t>
+        <w:t xml:space="preserve">, </w:t>
+      </w:r>
+      <w:proofErr w:type="spellStart"/>
+      <w:r>
+        <w:rPr>
+          <w:rFonts w:ascii="Times New Roman" w:hAnsi="Times New Roman" w:cs="Times New Roman"/>
+          <w:sz w:val="24"/>
+          <w:szCs w:val="24"/>
+        </w:rPr>
+        <w:t>Zheng</w:t>
+      </w:r>
+      <w:proofErr w:type="spellEnd"/>
+      <w:r>
+        <w:rPr>
+          <w:rFonts w:ascii="Times New Roman" w:hAnsi="Times New Roman" w:cs="Times New Roman"/>
+          <w:sz w:val="24"/>
+          <w:szCs w:val="24"/>
+        </w:rPr>
+        <w:t xml:space="preserve"> Sun</w:t>
       </w:r>
       <w:r>
         <w:rPr>
@@ -102,7 +138,25 @@
           <w:sz w:val="24"/>
           <w:szCs w:val="24"/>
         </w:rPr>
-        <w:t xml:space="preserve"> Xiaoxin Chen</w:t>
+        <w:t xml:space="preserve"> </w:t>
+      </w:r>
+      <w:proofErr w:type="spellStart"/>
+      <w:r>
+        <w:rPr>
+          <w:rFonts w:ascii="Times New Roman" w:hAnsi="Times New Roman" w:cs="Times New Roman"/>
+          <w:sz w:val="24"/>
+          <w:szCs w:val="24"/>
+        </w:rPr>
+        <w:t>Xiaoxin</w:t>
+      </w:r>
+      <w:proofErr w:type="spellEnd"/>
+      <w:r>
+        <w:rPr>
+          <w:rFonts w:ascii="Times New Roman" w:hAnsi="Times New Roman" w:cs="Times New Roman"/>
+          <w:sz w:val="24"/>
+          <w:szCs w:val="24"/>
+        </w:rPr>
+        <w:t xml:space="preserve"> Chen</w:t>
       </w:r>
       <w:r>
         <w:rPr>
@@ -230,7 +284,23 @@
         <w:jc w:val="both"/>
       </w:pPr>
       <w:r>
-        <w:t>DNA ploidy status directly reflects the cellular neoplasm activity and the abnormal cell division can be detected when the aneusomy or aneuploidy is observed. Several methods have been developed to directly measure the DNA content and further convert to the ratio of G</w:t>
+        <w:t xml:space="preserve">DNA </w:t>
+      </w:r>
+      <w:proofErr w:type="spellStart"/>
+      <w:r>
+        <w:t>ploidy</w:t>
+      </w:r>
+      <w:proofErr w:type="spellEnd"/>
+      <w:r>
+        <w:t xml:space="preserve"> status directly reflects the cellular neoplasm activity and the abnormal cell division can be detected when the </w:t>
+      </w:r>
+      <w:proofErr w:type="spellStart"/>
+      <w:r>
+        <w:t>aneusomy</w:t>
+      </w:r>
+      <w:proofErr w:type="spellEnd"/>
+      <w:r>
+        <w:t xml:space="preserve"> or aneuploidy is observed. Several methods have been developed to directly measure the DNA content and further convert to the ratio of G</w:t>
       </w:r>
       <w:r>
         <w:rPr>
@@ -248,7 +318,39 @@
         <w:t>1</w:t>
       </w:r>
       <w:r>
-        <w:t>. This enables us to determine the ploidy status, which can serve as a reliable marker of cell proliferation, even before the clear histopathological sign is observed. Exfoliative cytology, which offers a simple and non-invasive procedure, has emerged as a prominent technology in early oral cancer diagnosis, though many technical hurdles largely limited this method from becoming an automated and robust clinical standard protocol. In this research, we explored a novel data analysis procedure which allows automatically processing the data and re-constructing informative new variables by integrating the expert guided parameters. We then leveraged the modern machine learning technique to efficiently utilize the newly constructed data to build statistical prediction models. Using resampling methods for pruning the model core parameters, we tested a series of model</w:t>
+        <w:t xml:space="preserve">. This enables us to determine the </w:t>
+      </w:r>
+      <w:proofErr w:type="spellStart"/>
+      <w:r>
+        <w:t>ploidy</w:t>
+      </w:r>
+      <w:proofErr w:type="spellEnd"/>
+      <w:r>
+        <w:t xml:space="preserve"> status, which can serve as a reliable marker of cell proliferation, even before the clear </w:t>
+      </w:r>
+      <w:proofErr w:type="spellStart"/>
+      <w:r>
+        <w:t>histopathological</w:t>
+      </w:r>
+      <w:proofErr w:type="spellEnd"/>
+      <w:r>
+        <w:t xml:space="preserve"> sign is observed. </w:t>
+      </w:r>
+      <w:proofErr w:type="spellStart"/>
+      <w:r>
+        <w:t>Exfoliative</w:t>
+      </w:r>
+      <w:proofErr w:type="spellEnd"/>
+      <w:r>
+        <w:t xml:space="preserve"> cytology, which offers a simple and non-invasive procedure, has emerged as a prominent technology in early oral cancer diagnosis, though many technical hurdles largely limited this method from becoming an automated and robust clinical standard protocol. In this research, we explored a novel data analysis </w:t>
+      </w:r>
+      <w:proofErr w:type="gramStart"/>
+      <w:r>
+        <w:t>procedure which allows automatically processing the data</w:t>
+      </w:r>
+      <w:proofErr w:type="gramEnd"/>
+      <w:r>
+        <w:t xml:space="preserve"> and re-constructing informative new variables by integrating the expert guided parameters. We then leveraged the modern machine learning technique to efficiently utilize the newly constructed data to build statistical prediction models. Using resampling methods for pruning the model core parameters, we tested a series of model</w:t>
       </w:r>
       <w:r>
         <w:t>s</w:t>
@@ -272,7 +374,15 @@
         <w:t xml:space="preserve">in </w:t>
       </w:r>
       <w:r>
-        <w:t>predicting on a hold-off test data. Finally, we proposed a risk index metrics for the oral leukoplakis (OLK) diagnosis, clinically defined lesions likely lead</w:t>
+        <w:t xml:space="preserve">predicting on a hold-off test data. Finally, we proposed a risk index metrics for the oral </w:t>
+      </w:r>
+      <w:proofErr w:type="spellStart"/>
+      <w:r>
+        <w:t>leukoplakis</w:t>
+      </w:r>
+      <w:proofErr w:type="spellEnd"/>
+      <w:r>
+        <w:t xml:space="preserve"> (OLK) diagnosis, clinically defined lesions likely lead</w:t>
       </w:r>
       <w:r>
         <w:t>ing</w:t>
@@ -462,8 +572,18 @@
           <w:szCs w:val="24"/>
         </w:rPr>
         <w:lastRenderedPageBreak/>
-        <w:t>radiotherapy and chemotherapy;</w:t>
-      </w:r>
+        <w:t>radiotherapy and chemotherapy</w:t>
+      </w:r>
+      <w:proofErr w:type="gramStart"/>
+      <w:r>
+        <w:rPr>
+          <w:rFonts w:ascii="Times New Roman" w:hAnsi="Times New Roman"/>
+          <w:sz w:val="24"/>
+          <w:szCs w:val="24"/>
+        </w:rPr>
+        <w:t>;</w:t>
+      </w:r>
+      <w:proofErr w:type="gramEnd"/>
       <w:r>
         <w:rPr>
           <w:rFonts w:ascii="Times New Roman" w:hAnsi="Times New Roman"/>
@@ -526,7 +646,25 @@
           <w:sz w:val="24"/>
           <w:szCs w:val="24"/>
         </w:rPr>
-        <w:t>(ref)</w:t>
+        <w:t>(</w:t>
+      </w:r>
+      <w:proofErr w:type="gramStart"/>
+      <w:r>
+        <w:rPr>
+          <w:rFonts w:ascii="Times New Roman" w:hAnsi="Times New Roman"/>
+          <w:sz w:val="24"/>
+          <w:szCs w:val="24"/>
+        </w:rPr>
+        <w:t>ref</w:t>
+      </w:r>
+      <w:proofErr w:type="gramEnd"/>
+      <w:r>
+        <w:rPr>
+          <w:rFonts w:ascii="Times New Roman" w:hAnsi="Times New Roman"/>
+          <w:sz w:val="24"/>
+          <w:szCs w:val="24"/>
+        </w:rPr>
+        <w:t>)</w:t>
       </w:r>
       <w:r>
         <w:rPr>
@@ -633,6 +771,7 @@
           <w:szCs w:val="24"/>
         </w:rPr>
       </w:pPr>
+      <w:proofErr w:type="spellStart"/>
       <w:r>
         <w:rPr>
           <w:rFonts w:ascii="Times New Roman" w:hAnsi="Times New Roman"/>
@@ -647,7 +786,16 @@
           <w:sz w:val="24"/>
           <w:szCs w:val="24"/>
         </w:rPr>
-        <w:t>opathological diagnosis acts as</w:t>
+        <w:t>opathological</w:t>
+      </w:r>
+      <w:proofErr w:type="spellEnd"/>
+      <w:r>
+        <w:rPr>
+          <w:rFonts w:ascii="Times New Roman" w:hAnsi="Times New Roman"/>
+          <w:sz w:val="24"/>
+          <w:szCs w:val="24"/>
+        </w:rPr>
+        <w:t xml:space="preserve"> diagnosis acts as</w:t>
       </w:r>
       <w:r>
         <w:rPr>
@@ -719,7 +867,43 @@
           <w:sz w:val="24"/>
           <w:szCs w:val="24"/>
         </w:rPr>
-        <w:t>. DNA ploidy status directly reflects the cellular neoplasm activity and the abnormal cell division can be detected when the aneusomy or aneuploidy is observed</w:t>
+        <w:t xml:space="preserve">. DNA </w:t>
+      </w:r>
+      <w:proofErr w:type="spellStart"/>
+      <w:r>
+        <w:rPr>
+          <w:rFonts w:ascii="Times New Roman" w:hAnsi="Times New Roman"/>
+          <w:sz w:val="24"/>
+          <w:szCs w:val="24"/>
+        </w:rPr>
+        <w:t>ploidy</w:t>
+      </w:r>
+      <w:proofErr w:type="spellEnd"/>
+      <w:r>
+        <w:rPr>
+          <w:rFonts w:ascii="Times New Roman" w:hAnsi="Times New Roman"/>
+          <w:sz w:val="24"/>
+          <w:szCs w:val="24"/>
+        </w:rPr>
+        <w:t xml:space="preserve"> status directly reflects the cellular neoplasm activity and the abnormal cell division can be detected when the </w:t>
+      </w:r>
+      <w:proofErr w:type="spellStart"/>
+      <w:r>
+        <w:rPr>
+          <w:rFonts w:ascii="Times New Roman" w:hAnsi="Times New Roman"/>
+          <w:sz w:val="24"/>
+          <w:szCs w:val="24"/>
+        </w:rPr>
+        <w:t>aneusomy</w:t>
+      </w:r>
+      <w:proofErr w:type="spellEnd"/>
+      <w:r>
+        <w:rPr>
+          <w:rFonts w:ascii="Times New Roman" w:hAnsi="Times New Roman"/>
+          <w:sz w:val="24"/>
+          <w:szCs w:val="24"/>
+        </w:rPr>
+        <w:t xml:space="preserve"> or aneuploidy is observed</w:t>
       </w:r>
       <w:r>
         <w:rPr>
@@ -795,13 +979,41 @@
         </w:rPr>
         <w:t xml:space="preserve">equivalent assessment of the </w:t>
       </w:r>
-      <w:r>
-        <w:rPr>
-          <w:rFonts w:ascii="Times New Roman" w:hAnsi="Times New Roman"/>
-          <w:sz w:val="24"/>
-          <w:szCs w:val="24"/>
-        </w:rPr>
-        <w:t>ploidy status, which can serve as a reliable marker of cell proliferation, even before the clear histopathological sign is observed.</w:t>
+      <w:proofErr w:type="spellStart"/>
+      <w:r>
+        <w:rPr>
+          <w:rFonts w:ascii="Times New Roman" w:hAnsi="Times New Roman"/>
+          <w:sz w:val="24"/>
+          <w:szCs w:val="24"/>
+        </w:rPr>
+        <w:t>ploidy</w:t>
+      </w:r>
+      <w:proofErr w:type="spellEnd"/>
+      <w:r>
+        <w:rPr>
+          <w:rFonts w:ascii="Times New Roman" w:hAnsi="Times New Roman"/>
+          <w:sz w:val="24"/>
+          <w:szCs w:val="24"/>
+        </w:rPr>
+        <w:t xml:space="preserve"> status, which can serve as a reliable marker of cell proliferation, even before the clear </w:t>
+      </w:r>
+      <w:proofErr w:type="spellStart"/>
+      <w:r>
+        <w:rPr>
+          <w:rFonts w:ascii="Times New Roman" w:hAnsi="Times New Roman"/>
+          <w:sz w:val="24"/>
+          <w:szCs w:val="24"/>
+        </w:rPr>
+        <w:t>histopathological</w:t>
+      </w:r>
+      <w:proofErr w:type="spellEnd"/>
+      <w:r>
+        <w:rPr>
+          <w:rFonts w:ascii="Times New Roman" w:hAnsi="Times New Roman"/>
+          <w:sz w:val="24"/>
+          <w:szCs w:val="24"/>
+        </w:rPr>
+        <w:t xml:space="preserve"> sign is observed.</w:t>
       </w:r>
       <w:r>
         <w:rPr>
@@ -811,13 +1023,23 @@
         </w:rPr>
         <w:t xml:space="preserve"> </w:t>
       </w:r>
-      <w:r>
-        <w:rPr>
-          <w:rFonts w:ascii="Times New Roman" w:hAnsi="Times New Roman"/>
-          <w:sz w:val="24"/>
-          <w:szCs w:val="24"/>
-        </w:rPr>
-        <w:t>Exfoliative cyto</w:t>
+      <w:proofErr w:type="spellStart"/>
+      <w:r>
+        <w:rPr>
+          <w:rFonts w:ascii="Times New Roman" w:hAnsi="Times New Roman"/>
+          <w:sz w:val="24"/>
+          <w:szCs w:val="24"/>
+        </w:rPr>
+        <w:t>Exfoliative</w:t>
+      </w:r>
+      <w:proofErr w:type="spellEnd"/>
+      <w:r>
+        <w:rPr>
+          <w:rFonts w:ascii="Times New Roman" w:hAnsi="Times New Roman"/>
+          <w:sz w:val="24"/>
+          <w:szCs w:val="24"/>
+        </w:rPr>
+        <w:t xml:space="preserve"> cyto</w:t>
       </w:r>
       <w:r>
         <w:rPr>
@@ -905,7 +1127,43 @@
           <w:sz w:val="24"/>
           <w:szCs w:val="24"/>
         </w:rPr>
-        <w:t xml:space="preserve">Due to the progress of Thin Cytologic Test (TCT) and Automatic Imaging Cytometer (AICM), the exfoliative </w:t>
+        <w:t xml:space="preserve">Due to the progress of Thin </w:t>
+      </w:r>
+      <w:proofErr w:type="spellStart"/>
+      <w:r>
+        <w:rPr>
+          <w:rFonts w:ascii="Times New Roman" w:hAnsi="Times New Roman"/>
+          <w:sz w:val="24"/>
+          <w:szCs w:val="24"/>
+        </w:rPr>
+        <w:t>Cytologic</w:t>
+      </w:r>
+      <w:proofErr w:type="spellEnd"/>
+      <w:r>
+        <w:rPr>
+          <w:rFonts w:ascii="Times New Roman" w:hAnsi="Times New Roman"/>
+          <w:sz w:val="24"/>
+          <w:szCs w:val="24"/>
+        </w:rPr>
+        <w:t xml:space="preserve"> Test (TCT) and Automatic Imaging Cytometer (AICM), the </w:t>
+      </w:r>
+      <w:proofErr w:type="spellStart"/>
+      <w:r>
+        <w:rPr>
+          <w:rFonts w:ascii="Times New Roman" w:hAnsi="Times New Roman"/>
+          <w:sz w:val="24"/>
+          <w:szCs w:val="24"/>
+        </w:rPr>
+        <w:t>exfoliative</w:t>
+      </w:r>
+      <w:proofErr w:type="spellEnd"/>
+      <w:r>
+        <w:rPr>
+          <w:rFonts w:ascii="Times New Roman" w:hAnsi="Times New Roman"/>
+          <w:sz w:val="24"/>
+          <w:szCs w:val="24"/>
+        </w:rPr>
+        <w:t xml:space="preserve"> </w:t>
       </w:r>
       <w:r>
         <w:rPr>
@@ -1053,15 +1311,33 @@
           <w:sz w:val="24"/>
           <w:szCs w:val="24"/>
         </w:rPr>
-        <w:t>Although e</w:t>
-      </w:r>
-      <w:r>
-        <w:rPr>
-          <w:rFonts w:ascii="Times New Roman" w:hAnsi="Times New Roman"/>
-          <w:sz w:val="24"/>
-          <w:szCs w:val="24"/>
-        </w:rPr>
-        <w:t>xfoliative cytology</w:t>
+        <w:t xml:space="preserve">Although </w:t>
+      </w:r>
+      <w:proofErr w:type="spellStart"/>
+      <w:r>
+        <w:rPr>
+          <w:rFonts w:ascii="Times New Roman" w:hAnsi="Times New Roman"/>
+          <w:sz w:val="24"/>
+          <w:szCs w:val="24"/>
+        </w:rPr>
+        <w:t>e</w:t>
+      </w:r>
+      <w:r>
+        <w:rPr>
+          <w:rFonts w:ascii="Times New Roman" w:hAnsi="Times New Roman"/>
+          <w:sz w:val="24"/>
+          <w:szCs w:val="24"/>
+        </w:rPr>
+        <w:t>xfoliative</w:t>
+      </w:r>
+      <w:proofErr w:type="spellEnd"/>
+      <w:r>
+        <w:rPr>
+          <w:rFonts w:ascii="Times New Roman" w:hAnsi="Times New Roman"/>
+          <w:sz w:val="24"/>
+          <w:szCs w:val="24"/>
+        </w:rPr>
+        <w:t xml:space="preserve"> cytology</w:t>
       </w:r>
       <w:r>
         <w:rPr>
@@ -1103,13 +1379,23 @@
         </w:rPr>
         <w:t xml:space="preserve">Firstly, </w:t>
       </w:r>
-      <w:r>
-        <w:rPr>
-          <w:rFonts w:ascii="Times New Roman" w:hAnsi="Times New Roman"/>
-          <w:sz w:val="24"/>
-          <w:szCs w:val="24"/>
-        </w:rPr>
-        <w:t>exfoliative cytology</w:t>
+      <w:proofErr w:type="spellStart"/>
+      <w:r>
+        <w:rPr>
+          <w:rFonts w:ascii="Times New Roman" w:hAnsi="Times New Roman"/>
+          <w:sz w:val="24"/>
+          <w:szCs w:val="24"/>
+        </w:rPr>
+        <w:t>exfoliative</w:t>
+      </w:r>
+      <w:proofErr w:type="spellEnd"/>
+      <w:r>
+        <w:rPr>
+          <w:rFonts w:ascii="Times New Roman" w:hAnsi="Times New Roman"/>
+          <w:sz w:val="24"/>
+          <w:szCs w:val="24"/>
+        </w:rPr>
+        <w:t xml:space="preserve"> cytology</w:t>
       </w:r>
       <w:r>
         <w:rPr>
@@ -1157,7 +1443,25 @@
           <w:sz w:val="24"/>
           <w:szCs w:val="24"/>
         </w:rPr>
-        <w:t>increased DNA ploidy. It could be</w:t>
+        <w:t xml:space="preserve">increased DNA </w:t>
+      </w:r>
+      <w:proofErr w:type="spellStart"/>
+      <w:r>
+        <w:rPr>
+          <w:rFonts w:ascii="Times New Roman" w:hAnsi="Times New Roman"/>
+          <w:sz w:val="24"/>
+          <w:szCs w:val="24"/>
+        </w:rPr>
+        <w:t>ploidy</w:t>
+      </w:r>
+      <w:proofErr w:type="spellEnd"/>
+      <w:r>
+        <w:rPr>
+          <w:rFonts w:ascii="Times New Roman" w:hAnsi="Times New Roman"/>
+          <w:sz w:val="24"/>
+          <w:szCs w:val="24"/>
+        </w:rPr>
+        <w:t>. It could be</w:t>
       </w:r>
       <w:r>
         <w:rPr>
@@ -1229,7 +1533,25 @@
           <w:sz w:val="24"/>
           <w:szCs w:val="24"/>
         </w:rPr>
-        <w:t xml:space="preserve"> the findings. Lastly, owing to the unbalanced cell populations, statistical models, which have been proved successful in handling mixture of populations (ref), could fail in handling the exfoliative cytology data. The major difficulty has been that the useful signals often buried under the unbalanced amo</w:t>
+        <w:t xml:space="preserve"> the findings. Lastly, owing to the unbalanced cell populations, statistical models, which have been proved successful in handling mixture of populations (ref), could fail in handling the </w:t>
+      </w:r>
+      <w:proofErr w:type="spellStart"/>
+      <w:r>
+        <w:rPr>
+          <w:rFonts w:ascii="Times New Roman" w:hAnsi="Times New Roman"/>
+          <w:sz w:val="24"/>
+          <w:szCs w:val="24"/>
+        </w:rPr>
+        <w:t>exfoliative</w:t>
+      </w:r>
+      <w:proofErr w:type="spellEnd"/>
+      <w:r>
+        <w:rPr>
+          <w:rFonts w:ascii="Times New Roman" w:hAnsi="Times New Roman"/>
+          <w:sz w:val="24"/>
+          <w:szCs w:val="24"/>
+        </w:rPr>
+        <w:t xml:space="preserve"> cytology data. The major difficulty has been that the useful signals often buried under the unbalanced amo</w:t>
       </w:r>
       <w:r>
         <w:rPr>
@@ -1298,6 +1620,7 @@
         </w:rPr>
         <w:t>(</w:t>
       </w:r>
+      <w:proofErr w:type="spellStart"/>
       <w:r>
         <w:rPr>
           <w:rFonts w:ascii="Times New Roman" w:eastAsia="Arial Unicode MS" w:hAnsi="Times New Roman"/>
@@ -1305,7 +1628,17 @@
           <w:sz w:val="24"/>
           <w:szCs w:val="24"/>
         </w:rPr>
-        <w:t>ExGCRn)</w:t>
+        <w:t>ExGCRn</w:t>
+      </w:r>
+      <w:proofErr w:type="spellEnd"/>
+      <w:r>
+        <w:rPr>
+          <w:rFonts w:ascii="Times New Roman" w:eastAsia="Arial Unicode MS" w:hAnsi="Times New Roman"/>
+          <w:b/>
+          <w:sz w:val="24"/>
+          <w:szCs w:val="24"/>
+        </w:rPr>
+        <w:t>)</w:t>
       </w:r>
       <w:r>
         <w:rPr>
@@ -1623,7 +1956,27 @@
           <w:sz w:val="24"/>
           <w:szCs w:val="24"/>
         </w:rPr>
-        <w:t xml:space="preserve"> (yao)</w:t>
+        <w:t xml:space="preserve"> (</w:t>
+      </w:r>
+      <w:proofErr w:type="spellStart"/>
+      <w:r>
+        <w:rPr>
+          <w:rFonts w:ascii="Times New Roman" w:hAnsi="Times New Roman" w:cs="Times New Roman"/>
+          <w:b/>
+          <w:sz w:val="24"/>
+          <w:szCs w:val="24"/>
+        </w:rPr>
+        <w:t>yao</w:t>
+      </w:r>
+      <w:proofErr w:type="spellEnd"/>
+      <w:r>
+        <w:rPr>
+          <w:rFonts w:ascii="Times New Roman" w:hAnsi="Times New Roman" w:cs="Times New Roman"/>
+          <w:b/>
+          <w:sz w:val="24"/>
+          <w:szCs w:val="24"/>
+        </w:rPr>
+        <w:t>)</w:t>
       </w:r>
     </w:p>
     <w:p>
@@ -1652,7 +2005,27 @@
           <w:sz w:val="24"/>
           <w:szCs w:val="24"/>
         </w:rPr>
-        <w:t xml:space="preserve"> (yao)</w:t>
+        <w:t xml:space="preserve"> (</w:t>
+      </w:r>
+      <w:proofErr w:type="spellStart"/>
+      <w:r>
+        <w:rPr>
+          <w:rFonts w:ascii="Times New Roman" w:hAnsi="Times New Roman" w:cs="Times New Roman"/>
+          <w:b/>
+          <w:sz w:val="24"/>
+          <w:szCs w:val="24"/>
+        </w:rPr>
+        <w:t>yao</w:t>
+      </w:r>
+      <w:proofErr w:type="spellEnd"/>
+      <w:r>
+        <w:rPr>
+          <w:rFonts w:ascii="Times New Roman" w:hAnsi="Times New Roman" w:cs="Times New Roman"/>
+          <w:b/>
+          <w:sz w:val="24"/>
+          <w:szCs w:val="24"/>
+        </w:rPr>
+        <w:t>)</w:t>
       </w:r>
     </w:p>
     <w:p>
@@ -1714,7 +2087,16 @@
           <w:sz w:val="24"/>
           <w:szCs w:val="24"/>
         </w:rPr>
-        <w:t>he exf</w:t>
+        <w:t xml:space="preserve">he </w:t>
+      </w:r>
+      <w:proofErr w:type="spellStart"/>
+      <w:r>
+        <w:rPr>
+          <w:rFonts w:ascii="Times New Roman" w:hAnsi="Times New Roman" w:cs="Times New Roman"/>
+          <w:sz w:val="24"/>
+          <w:szCs w:val="24"/>
+        </w:rPr>
+        <w:t>exf</w:t>
       </w:r>
       <w:r>
         <w:rPr>
@@ -1730,7 +2112,16 @@
           <w:sz w:val="24"/>
           <w:szCs w:val="24"/>
         </w:rPr>
-        <w:t>liative cytology experiment report</w:t>
+        <w:t>liative</w:t>
+      </w:r>
+      <w:proofErr w:type="spellEnd"/>
+      <w:r>
+        <w:rPr>
+          <w:rFonts w:ascii="Times New Roman" w:hAnsi="Times New Roman" w:cs="Times New Roman"/>
+          <w:sz w:val="24"/>
+          <w:szCs w:val="24"/>
+        </w:rPr>
+        <w:t xml:space="preserve"> cytology experiment report</w:t>
       </w:r>
       <w:r>
         <w:rPr>
@@ -1965,7 +2356,25 @@
           <w:sz w:val="24"/>
           <w:szCs w:val="24"/>
         </w:rPr>
-        <w:t xml:space="preserve"> DNA ploidy status</w:t>
+        <w:t xml:space="preserve"> DNA </w:t>
+      </w:r>
+      <w:proofErr w:type="spellStart"/>
+      <w:r>
+        <w:rPr>
+          <w:rFonts w:ascii="Times New Roman" w:hAnsi="Times New Roman" w:cs="Times New Roman"/>
+          <w:sz w:val="24"/>
+          <w:szCs w:val="24"/>
+        </w:rPr>
+        <w:t>ploidy</w:t>
+      </w:r>
+      <w:proofErr w:type="spellEnd"/>
+      <w:r>
+        <w:rPr>
+          <w:rFonts w:ascii="Times New Roman" w:hAnsi="Times New Roman" w:cs="Times New Roman"/>
+          <w:sz w:val="24"/>
+          <w:szCs w:val="24"/>
+        </w:rPr>
+        <w:t xml:space="preserve"> status</w:t>
       </w:r>
       <w:r>
         <w:rPr>
@@ -2181,7 +2590,43 @@
           <w:sz w:val="24"/>
           <w:szCs w:val="24"/>
         </w:rPr>
-        <w:t xml:space="preserve"> three possible cell populations corresponding to diploid, tetraploid and hypertetraploid/aneuploid</w:t>
+        <w:t xml:space="preserve"> three possible cell populations corresponding to diploid, </w:t>
+      </w:r>
+      <w:proofErr w:type="spellStart"/>
+      <w:r>
+        <w:rPr>
+          <w:rFonts w:ascii="Times New Roman" w:hAnsi="Times New Roman" w:cs="Times New Roman"/>
+          <w:sz w:val="24"/>
+          <w:szCs w:val="24"/>
+        </w:rPr>
+        <w:t>tetraploid</w:t>
+      </w:r>
+      <w:proofErr w:type="spellEnd"/>
+      <w:r>
+        <w:rPr>
+          <w:rFonts w:ascii="Times New Roman" w:hAnsi="Times New Roman" w:cs="Times New Roman"/>
+          <w:sz w:val="24"/>
+          <w:szCs w:val="24"/>
+        </w:rPr>
+        <w:t xml:space="preserve"> and </w:t>
+      </w:r>
+      <w:proofErr w:type="spellStart"/>
+      <w:r>
+        <w:rPr>
+          <w:rFonts w:ascii="Times New Roman" w:hAnsi="Times New Roman" w:cs="Times New Roman"/>
+          <w:sz w:val="24"/>
+          <w:szCs w:val="24"/>
+        </w:rPr>
+        <w:t>hypertetraploid</w:t>
+      </w:r>
+      <w:proofErr w:type="spellEnd"/>
+      <w:r>
+        <w:rPr>
+          <w:rFonts w:ascii="Times New Roman" w:hAnsi="Times New Roman" w:cs="Times New Roman"/>
+          <w:sz w:val="24"/>
+          <w:szCs w:val="24"/>
+        </w:rPr>
+        <w:t>/aneuploid</w:t>
       </w:r>
       <w:r>
         <w:rPr>
@@ -2197,7 +2642,25 @@
           <w:sz w:val="24"/>
           <w:szCs w:val="24"/>
         </w:rPr>
-        <w:t xml:space="preserve"> in an exfoliative experiment result</w:t>
+        <w:t xml:space="preserve"> in an </w:t>
+      </w:r>
+      <w:proofErr w:type="spellStart"/>
+      <w:r>
+        <w:rPr>
+          <w:rFonts w:ascii="Times New Roman" w:hAnsi="Times New Roman" w:cs="Times New Roman"/>
+          <w:sz w:val="24"/>
+          <w:szCs w:val="24"/>
+        </w:rPr>
+        <w:t>exfoliative</w:t>
+      </w:r>
+      <w:proofErr w:type="spellEnd"/>
+      <w:r>
+        <w:rPr>
+          <w:rFonts w:ascii="Times New Roman" w:hAnsi="Times New Roman" w:cs="Times New Roman"/>
+          <w:sz w:val="24"/>
+          <w:szCs w:val="24"/>
+        </w:rPr>
+        <w:t xml:space="preserve"> experiment result</w:t>
       </w:r>
       <w:r>
         <w:rPr>
@@ -2253,15 +2716,69 @@
           <w:sz w:val="24"/>
           <w:szCs w:val="24"/>
         </w:rPr>
-        <w:t>[0.8, 1.2]; tetraploid [1.5, 2.2</w:t>
-      </w:r>
-      <w:r>
-        <w:rPr>
-          <w:rFonts w:ascii="Times New Roman" w:hAnsi="Times New Roman" w:cs="Times New Roman"/>
-          <w:sz w:val="24"/>
-          <w:szCs w:val="24"/>
-        </w:rPr>
-        <w:t xml:space="preserve">]; hypertetraploid/aneuploidy [&gt;2.3]. The second set of parameter </w:t>
+        <w:t xml:space="preserve">[0.8, 1.2]; </w:t>
+      </w:r>
+      <w:proofErr w:type="spellStart"/>
+      <w:r>
+        <w:rPr>
+          <w:rFonts w:ascii="Times New Roman" w:hAnsi="Times New Roman" w:cs="Times New Roman"/>
+          <w:sz w:val="24"/>
+          <w:szCs w:val="24"/>
+        </w:rPr>
+        <w:t>tetraploid</w:t>
+      </w:r>
+      <w:proofErr w:type="spellEnd"/>
+      <w:r>
+        <w:rPr>
+          <w:rFonts w:ascii="Times New Roman" w:hAnsi="Times New Roman" w:cs="Times New Roman"/>
+          <w:sz w:val="24"/>
+          <w:szCs w:val="24"/>
+        </w:rPr>
+        <w:t xml:space="preserve"> [1.5, 2.2</w:t>
+      </w:r>
+      <w:r>
+        <w:rPr>
+          <w:rFonts w:ascii="Times New Roman" w:hAnsi="Times New Roman" w:cs="Times New Roman"/>
+          <w:sz w:val="24"/>
+          <w:szCs w:val="24"/>
+        </w:rPr>
+        <w:t>]</w:t>
+      </w:r>
+      <w:proofErr w:type="gramStart"/>
+      <w:r>
+        <w:rPr>
+          <w:rFonts w:ascii="Times New Roman" w:hAnsi="Times New Roman" w:cs="Times New Roman"/>
+          <w:sz w:val="24"/>
+          <w:szCs w:val="24"/>
+        </w:rPr>
+        <w:t>;</w:t>
+      </w:r>
+      <w:proofErr w:type="gramEnd"/>
+      <w:r>
+        <w:rPr>
+          <w:rFonts w:ascii="Times New Roman" w:hAnsi="Times New Roman" w:cs="Times New Roman"/>
+          <w:sz w:val="24"/>
+          <w:szCs w:val="24"/>
+        </w:rPr>
+        <w:t xml:space="preserve"> </w:t>
+      </w:r>
+      <w:proofErr w:type="spellStart"/>
+      <w:r>
+        <w:rPr>
+          <w:rFonts w:ascii="Times New Roman" w:hAnsi="Times New Roman" w:cs="Times New Roman"/>
+          <w:sz w:val="24"/>
+          <w:szCs w:val="24"/>
+        </w:rPr>
+        <w:t>hypertetraploid</w:t>
+      </w:r>
+      <w:proofErr w:type="spellEnd"/>
+      <w:r>
+        <w:rPr>
+          <w:rFonts w:ascii="Times New Roman" w:hAnsi="Times New Roman" w:cs="Times New Roman"/>
+          <w:sz w:val="24"/>
+          <w:szCs w:val="24"/>
+        </w:rPr>
+        <w:t xml:space="preserve">/aneuploidy [&gt;2.3]. The second set of parameter </w:t>
       </w:r>
       <w:r>
         <w:rPr>
@@ -2493,8 +3010,27 @@
           <w:sz w:val="24"/>
           <w:szCs w:val="24"/>
         </w:rPr>
-        <w:t>~Unif [</w:t>
-      </w:r>
+        <w:t>~</w:t>
+      </w:r>
+      <w:proofErr w:type="spellStart"/>
+      <w:r>
+        <w:rPr>
+          <w:rFonts w:ascii="Times New Roman" w:hAnsi="Times New Roman" w:cs="Times New Roman"/>
+          <w:sz w:val="24"/>
+          <w:szCs w:val="24"/>
+        </w:rPr>
+        <w:t>Unif</w:t>
+      </w:r>
+      <w:proofErr w:type="spellEnd"/>
+      <w:r>
+        <w:rPr>
+          <w:rFonts w:ascii="Times New Roman" w:hAnsi="Times New Roman" w:cs="Times New Roman"/>
+          <w:sz w:val="24"/>
+          <w:szCs w:val="24"/>
+        </w:rPr>
+        <w:t xml:space="preserve"> [</w:t>
+      </w:r>
+      <w:proofErr w:type="gramStart"/>
       <w:r>
         <w:rPr>
           <w:rFonts w:ascii="Times New Roman" w:hAnsi="Times New Roman" w:cs="Times New Roman"/>
@@ -2511,6 +3047,7 @@
         </w:rPr>
         <w:t>95 ,</w:t>
       </w:r>
+      <w:proofErr w:type="gramEnd"/>
       <w:r>
         <w:rPr>
           <w:rFonts w:ascii="Times New Roman" w:hAnsi="Times New Roman" w:cs="Times New Roman"/>
@@ -2542,7 +3079,25 @@
           <w:sz w:val="24"/>
           <w:szCs w:val="24"/>
         </w:rPr>
-        <w:t>~Unif [(1- R</w:t>
+        <w:t>~</w:t>
+      </w:r>
+      <w:proofErr w:type="spellStart"/>
+      <w:r>
+        <w:rPr>
+          <w:rFonts w:ascii="Times New Roman" w:hAnsi="Times New Roman" w:cs="Times New Roman"/>
+          <w:sz w:val="24"/>
+          <w:szCs w:val="24"/>
+        </w:rPr>
+        <w:t>Unif</w:t>
+      </w:r>
+      <w:proofErr w:type="spellEnd"/>
+      <w:r>
+        <w:rPr>
+          <w:rFonts w:ascii="Times New Roman" w:hAnsi="Times New Roman" w:cs="Times New Roman"/>
+          <w:sz w:val="24"/>
+          <w:szCs w:val="24"/>
+        </w:rPr>
+        <w:t xml:space="preserve"> [(1- R</w:t>
       </w:r>
       <w:r>
         <w:rPr>
@@ -2633,7 +3188,25 @@
           <w:sz w:val="24"/>
           <w:szCs w:val="24"/>
         </w:rPr>
-        <w:t xml:space="preserve">he theoretical tetraploid population was sampled from </w:t>
+        <w:t xml:space="preserve">he theoretical </w:t>
+      </w:r>
+      <w:proofErr w:type="spellStart"/>
+      <w:r>
+        <w:rPr>
+          <w:rFonts w:ascii="Times New Roman" w:hAnsi="Times New Roman" w:cs="Times New Roman"/>
+          <w:sz w:val="24"/>
+          <w:szCs w:val="24"/>
+        </w:rPr>
+        <w:t>tetraploid</w:t>
+      </w:r>
+      <w:proofErr w:type="spellEnd"/>
+      <w:r>
+        <w:rPr>
+          <w:rFonts w:ascii="Times New Roman" w:hAnsi="Times New Roman" w:cs="Times New Roman"/>
+          <w:sz w:val="24"/>
+          <w:szCs w:val="24"/>
+        </w:rPr>
+        <w:t xml:space="preserve"> population was sampled from </w:t>
       </w:r>
       <w:r>
         <w:rPr>
@@ -2649,15 +3222,33 @@
           <w:sz w:val="24"/>
           <w:szCs w:val="24"/>
         </w:rPr>
-        <w:t>~ Norm (2.0, 0.3) and hypothetical hyperte</w:t>
-      </w:r>
-      <w:r>
-        <w:rPr>
-          <w:rFonts w:ascii="Times New Roman" w:hAnsi="Times New Roman" w:cs="Times New Roman"/>
-          <w:sz w:val="24"/>
-          <w:szCs w:val="24"/>
-        </w:rPr>
-        <w:t>traploid/aneuploidy sampled from</w:t>
+        <w:t xml:space="preserve">~ Norm (2.0, 0.3) and hypothetical </w:t>
+      </w:r>
+      <w:proofErr w:type="spellStart"/>
+      <w:r>
+        <w:rPr>
+          <w:rFonts w:ascii="Times New Roman" w:hAnsi="Times New Roman" w:cs="Times New Roman"/>
+          <w:sz w:val="24"/>
+          <w:szCs w:val="24"/>
+        </w:rPr>
+        <w:t>hyperte</w:t>
+      </w:r>
+      <w:r>
+        <w:rPr>
+          <w:rFonts w:ascii="Times New Roman" w:hAnsi="Times New Roman" w:cs="Times New Roman"/>
+          <w:sz w:val="24"/>
+          <w:szCs w:val="24"/>
+        </w:rPr>
+        <w:t>traploid</w:t>
+      </w:r>
+      <w:proofErr w:type="spellEnd"/>
+      <w:r>
+        <w:rPr>
+          <w:rFonts w:ascii="Times New Roman" w:hAnsi="Times New Roman" w:cs="Times New Roman"/>
+          <w:sz w:val="24"/>
+          <w:szCs w:val="24"/>
+        </w:rPr>
+        <w:t>/aneuploidy sampled from</w:t>
       </w:r>
       <w:r>
         <w:rPr>
@@ -3346,7 +3937,25 @@
           <w:sz w:val="24"/>
           <w:szCs w:val="24"/>
         </w:rPr>
-        <w:t xml:space="preserve"> represents a “kernel function” K and a “bandwidth”</w:t>
+        <w:t xml:space="preserve"> </w:t>
+      </w:r>
+      <w:proofErr w:type="gramStart"/>
+      <w:r>
+        <w:rPr>
+          <w:rFonts w:ascii="Times New Roman" w:hAnsi="Times New Roman" w:cs="Times New Roman"/>
+          <w:sz w:val="24"/>
+          <w:szCs w:val="24"/>
+        </w:rPr>
+        <w:t>represents</w:t>
+      </w:r>
+      <w:proofErr w:type="gramEnd"/>
+      <w:r>
+        <w:rPr>
+          <w:rFonts w:ascii="Times New Roman" w:hAnsi="Times New Roman" w:cs="Times New Roman"/>
+          <w:sz w:val="24"/>
+          <w:szCs w:val="24"/>
+        </w:rPr>
+        <w:t xml:space="preserve"> a “kernel function” K and a “bandwidth”</w:t>
       </w:r>
       <w:r>
         <w:rPr>
@@ -3784,7 +4393,27 @@
           <w:sz w:val="24"/>
           <w:szCs w:val="24"/>
         </w:rPr>
-        <w:t xml:space="preserve">Expert-guided data transformation and reconstruction (EdTAR) </w:t>
+        <w:t>Expert-guided data transformation and reconstruction (</w:t>
+      </w:r>
+      <w:proofErr w:type="spellStart"/>
+      <w:r>
+        <w:rPr>
+          <w:rFonts w:ascii="Times New Roman" w:hAnsi="Times New Roman" w:cs="Times New Roman"/>
+          <w:b/>
+          <w:sz w:val="24"/>
+          <w:szCs w:val="24"/>
+        </w:rPr>
+        <w:t>EdTAR</w:t>
+      </w:r>
+      <w:proofErr w:type="spellEnd"/>
+      <w:r>
+        <w:rPr>
+          <w:rFonts w:ascii="Times New Roman" w:hAnsi="Times New Roman" w:cs="Times New Roman"/>
+          <w:b/>
+          <w:sz w:val="24"/>
+          <w:szCs w:val="24"/>
+        </w:rPr>
+        <w:t xml:space="preserve">) </w:t>
       </w:r>
       <w:r>
         <w:rPr>
@@ -3972,7 +4601,11 @@
         <w:t>With the paramete</w:t>
       </w:r>
       <w:r>
-        <w:t>r set θ</w:t>
+        <w:t xml:space="preserve">r set </w:t>
+      </w:r>
+      <w:proofErr w:type="spellStart"/>
+      <w:r>
+        <w:t>θ</w:t>
       </w:r>
       <w:r>
         <w:rPr>
@@ -3980,6 +4613,7 @@
         </w:rPr>
         <w:t>dt</w:t>
       </w:r>
+      <w:proofErr w:type="spellEnd"/>
       <w:r>
         <w:t xml:space="preserve"> for data transformation</w:t>
       </w:r>
@@ -4006,14 +4640,32 @@
         </w:numPr>
         <w:spacing w:line="240" w:lineRule="auto"/>
       </w:pPr>
+      <w:proofErr w:type="gramStart"/>
       <w:r>
         <w:rPr>
           <w:b/>
         </w:rPr>
         <w:t>for</w:t>
       </w:r>
-      <w:r>
-        <w:t xml:space="preserve"> each i = 1..n peak</w:t>
+      <w:proofErr w:type="gramEnd"/>
+      <w:r>
+        <w:t xml:space="preserve"> each </w:t>
+      </w:r>
+      <w:proofErr w:type="spellStart"/>
+      <w:r>
+        <w:t>i</w:t>
+      </w:r>
+      <w:proofErr w:type="spellEnd"/>
+      <w:r>
+        <w:t xml:space="preserve"> = 1..</w:t>
+      </w:r>
+      <w:proofErr w:type="gramStart"/>
+      <w:r>
+        <w:t>n</w:t>
+      </w:r>
+      <w:proofErr w:type="gramEnd"/>
+      <w:r>
+        <w:t xml:space="preserve"> peak</w:t>
       </w:r>
       <w:r>
         <w:t>s</w:t>
@@ -4150,7 +4802,11 @@
         <w:t xml:space="preserve">3.3. </w:t>
       </w:r>
       <w:r>
-        <w:t>Filter out the candidate i</w:t>
+        <w:t xml:space="preserve">Filter out the candidate </w:t>
+      </w:r>
+      <w:proofErr w:type="spellStart"/>
+      <w:r>
+        <w:t>i</w:t>
       </w:r>
       <w:r>
         <w:rPr>
@@ -4158,6 +4814,7 @@
         </w:rPr>
         <w:t>th</w:t>
       </w:r>
+      <w:proofErr w:type="spellEnd"/>
       <w:r>
         <w:t xml:space="preserve"> family</w:t>
       </w:r>
@@ -4171,7 +4828,15 @@
         <w:spacing w:line="360" w:lineRule="auto"/>
       </w:pPr>
       <w:r>
-        <w:t xml:space="preserve">      3.4. Check the next available peak, if any, against threshold</w:t>
+        <w:t xml:space="preserve">      3.4. </w:t>
+      </w:r>
+      <w:proofErr w:type="gramStart"/>
+      <w:r>
+        <w:t>Check</w:t>
+      </w:r>
+      <w:proofErr w:type="gramEnd"/>
+      <w:r>
+        <w:t xml:space="preserve"> the next available peak, if any, against threshold</w:t>
       </w:r>
     </w:p>
     <w:p>
@@ -4180,7 +4845,15 @@
         <w:spacing w:after="0" w:line="360" w:lineRule="auto"/>
       </w:pPr>
       <w:r>
-        <w:t xml:space="preserve">      3.5. Go back to 3.1 if the peak is &lt; upper bound</w:t>
+        <w:t xml:space="preserve">      3.5. </w:t>
+      </w:r>
+      <w:proofErr w:type="gramStart"/>
+      <w:r>
+        <w:t>Go</w:t>
+      </w:r>
+      <w:proofErr w:type="gramEnd"/>
+      <w:r>
+        <w:t xml:space="preserve"> back to 3.1 if the peak is &lt; upper bound</w:t>
       </w:r>
     </w:p>
     <w:p>
@@ -4196,12 +4869,14 @@
         </w:rPr>
         <w:t xml:space="preserve">               </w:t>
       </w:r>
+      <w:proofErr w:type="gramStart"/>
       <w:r>
         <w:rPr>
           <w:b/>
         </w:rPr>
         <w:t>end</w:t>
       </w:r>
+      <w:proofErr w:type="gramEnd"/>
     </w:p>
     <w:p>
       <w:pPr>
@@ -4216,13 +4891,41 @@
         <w:lastRenderedPageBreak/>
         <w:t xml:space="preserve">Summarize for candidate cell populations representing the diploid, </w:t>
       </w:r>
-      <w:r>
-        <w:rPr>
-          <w:rFonts w:ascii="Times New Roman" w:hAnsi="Times New Roman" w:cs="Times New Roman"/>
-          <w:sz w:val="24"/>
-          <w:szCs w:val="24"/>
-        </w:rPr>
-        <w:t>tetraploid and hypertetraploid/aneuploidy, and store the summary statistics of each population</w:t>
+      <w:proofErr w:type="spellStart"/>
+      <w:r>
+        <w:rPr>
+          <w:rFonts w:ascii="Times New Roman" w:hAnsi="Times New Roman" w:cs="Times New Roman"/>
+          <w:sz w:val="24"/>
+          <w:szCs w:val="24"/>
+        </w:rPr>
+        <w:t>tetraploid</w:t>
+      </w:r>
+      <w:proofErr w:type="spellEnd"/>
+      <w:r>
+        <w:rPr>
+          <w:rFonts w:ascii="Times New Roman" w:hAnsi="Times New Roman" w:cs="Times New Roman"/>
+          <w:sz w:val="24"/>
+          <w:szCs w:val="24"/>
+        </w:rPr>
+        <w:t xml:space="preserve"> and </w:t>
+      </w:r>
+      <w:proofErr w:type="spellStart"/>
+      <w:r>
+        <w:rPr>
+          <w:rFonts w:ascii="Times New Roman" w:hAnsi="Times New Roman" w:cs="Times New Roman"/>
+          <w:sz w:val="24"/>
+          <w:szCs w:val="24"/>
+        </w:rPr>
+        <w:t>hypertetraploid</w:t>
+      </w:r>
+      <w:proofErr w:type="spellEnd"/>
+      <w:r>
+        <w:rPr>
+          <w:rFonts w:ascii="Times New Roman" w:hAnsi="Times New Roman" w:cs="Times New Roman"/>
+          <w:sz w:val="24"/>
+          <w:szCs w:val="24"/>
+        </w:rPr>
+        <w:t>/aneuploidy, and store the summary statistics of each population</w:t>
       </w:r>
     </w:p>
     <w:p>
@@ -4294,7 +4997,11 @@
         <w:spacing w:line="360" w:lineRule="auto"/>
       </w:pPr>
       <w:r>
-        <w:t>With the parameter set θ</w:t>
+        <w:t xml:space="preserve">With the parameter set </w:t>
+      </w:r>
+      <w:proofErr w:type="spellStart"/>
+      <w:r>
+        <w:t>θ</w:t>
       </w:r>
       <w:r>
         <w:rPr>
@@ -4302,6 +5009,7 @@
         </w:rPr>
         <w:t>dr</w:t>
       </w:r>
+      <w:proofErr w:type="spellEnd"/>
       <w:r>
         <w:t xml:space="preserve"> for data reconstruction</w:t>
       </w:r>
@@ -4390,7 +5098,11 @@
         <w:t>If</w:t>
       </w:r>
       <w:r>
-        <w:t xml:space="preserve"> only diploid population exists </w:t>
+        <w:t xml:space="preserve"> only diploid population </w:t>
+      </w:r>
+      <w:proofErr w:type="gramStart"/>
+      <w:r>
+        <w:t xml:space="preserve">exists </w:t>
       </w:r>
       <w:r>
         <w:t xml:space="preserve"> </w:t>
@@ -4401,6 +5113,7 @@
         </w:rPr>
         <w:t>do</w:t>
       </w:r>
+      <w:proofErr w:type="gramEnd"/>
     </w:p>
     <w:p>
       <w:pPr>
@@ -4454,7 +5167,19 @@
         <w:t>Else if</w:t>
       </w:r>
       <w:r>
-        <w:t xml:space="preserve"> both diploid and tetraploid populations exist </w:t>
+        <w:t xml:space="preserve"> both diploid and </w:t>
+      </w:r>
+      <w:proofErr w:type="spellStart"/>
+      <w:r>
+        <w:t>tetraploid</w:t>
+      </w:r>
+      <w:proofErr w:type="spellEnd"/>
+      <w:r>
+        <w:t xml:space="preserve"> populations </w:t>
+      </w:r>
+      <w:proofErr w:type="gramStart"/>
+      <w:r>
+        <w:t xml:space="preserve">exist </w:t>
       </w:r>
       <w:r>
         <w:t xml:space="preserve"> </w:t>
@@ -4465,6 +5190,7 @@
         </w:rPr>
         <w:t>do</w:t>
       </w:r>
+      <w:proofErr w:type="gramEnd"/>
     </w:p>
     <w:p>
       <w:pPr>
@@ -4540,6 +5266,7 @@
           </mc:Fallback>
         </mc:AlternateContent>
       </w:r>
+      <w:proofErr w:type="gramStart"/>
       <w:r>
         <w:rPr>
           <w:b/>
@@ -4552,8 +5279,14 @@
         </w:rPr>
         <w:t xml:space="preserve"> </w:t>
       </w:r>
-      <w:r>
-        <w:t xml:space="preserve">tetraploid population mean and standard deviation exist </w:t>
+      <w:proofErr w:type="spellStart"/>
+      <w:r>
+        <w:t>tetraploid</w:t>
+      </w:r>
+      <w:proofErr w:type="spellEnd"/>
+      <w:proofErr w:type="gramEnd"/>
+      <w:r>
+        <w:t xml:space="preserve"> population mean and standard deviation exist </w:t>
       </w:r>
       <w:r>
         <w:t xml:space="preserve"> </w:t>
@@ -4671,7 +5404,15 @@
         <w:t>S</w:t>
       </w:r>
       <w:r>
-        <w:t>ample the tetraploid population mean and standard deviation</w:t>
+        <w:t xml:space="preserve">ample the </w:t>
+      </w:r>
+      <w:proofErr w:type="spellStart"/>
+      <w:r>
+        <w:t>tetraploid</w:t>
+      </w:r>
+      <w:proofErr w:type="spellEnd"/>
+      <w:r>
+        <w:t xml:space="preserve"> population mean and standard deviation</w:t>
       </w:r>
     </w:p>
     <w:p>
@@ -4689,13 +5430,23 @@
       <w:r>
         <w:t xml:space="preserve">Sample the </w:t>
       </w:r>
-      <w:r>
-        <w:rPr>
-          <w:rFonts w:ascii="Times New Roman" w:hAnsi="Times New Roman" w:cs="Times New Roman"/>
-          <w:sz w:val="24"/>
-          <w:szCs w:val="24"/>
-        </w:rPr>
-        <w:t>hypertetraploid/aneuploidy</w:t>
+      <w:proofErr w:type="spellStart"/>
+      <w:r>
+        <w:rPr>
+          <w:rFonts w:ascii="Times New Roman" w:hAnsi="Times New Roman" w:cs="Times New Roman"/>
+          <w:sz w:val="24"/>
+          <w:szCs w:val="24"/>
+        </w:rPr>
+        <w:t>hypertetraploid</w:t>
+      </w:r>
+      <w:proofErr w:type="spellEnd"/>
+      <w:r>
+        <w:rPr>
+          <w:rFonts w:ascii="Times New Roman" w:hAnsi="Times New Roman" w:cs="Times New Roman"/>
+          <w:sz w:val="24"/>
+          <w:szCs w:val="24"/>
+        </w:rPr>
+        <w:t>/aneuploidy</w:t>
       </w:r>
       <w:r>
         <w:t xml:space="preserve"> </w:t>
@@ -4708,7 +5459,15 @@
         <w:ind w:left="1440"/>
       </w:pPr>
       <w:r>
-        <w:t>Compute the ratio between diploid and tetraploid population, and sample the th</w:t>
+        <w:t xml:space="preserve">Compute the ratio between diploid and </w:t>
+      </w:r>
+      <w:proofErr w:type="spellStart"/>
+      <w:r>
+        <w:t>tetraploid</w:t>
+      </w:r>
+      <w:proofErr w:type="spellEnd"/>
+      <w:r>
+        <w:t xml:space="preserve"> population, and sample the th</w:t>
       </w:r>
       <w:r>
         <w:t>r</w:t>
@@ -4857,13 +5616,23 @@
         </w:rPr>
         <w:t xml:space="preserve"> </w:t>
       </w:r>
-      <w:r>
-        <w:rPr>
-          <w:rFonts w:ascii="Times New Roman" w:hAnsi="Times New Roman" w:cs="Times New Roman"/>
-          <w:sz w:val="24"/>
-          <w:szCs w:val="24"/>
-        </w:rPr>
-        <w:t>hypertetraploid/aneuploidy</w:t>
+      <w:proofErr w:type="spellStart"/>
+      <w:r>
+        <w:rPr>
+          <w:rFonts w:ascii="Times New Roman" w:hAnsi="Times New Roman" w:cs="Times New Roman"/>
+          <w:sz w:val="24"/>
+          <w:szCs w:val="24"/>
+        </w:rPr>
+        <w:t>hypertetraploid</w:t>
+      </w:r>
+      <w:proofErr w:type="spellEnd"/>
+      <w:r>
+        <w:rPr>
+          <w:rFonts w:ascii="Times New Roman" w:hAnsi="Times New Roman" w:cs="Times New Roman"/>
+          <w:sz w:val="24"/>
+          <w:szCs w:val="24"/>
+        </w:rPr>
+        <w:t>/aneuploidy</w:t>
       </w:r>
       <w:r>
         <w:t xml:space="preserve">  &gt; 8</w:t>
@@ -4894,11 +5663,16 @@
         </w:rPr>
         <w:t xml:space="preserve">If </w:t>
       </w:r>
+      <w:proofErr w:type="spellStart"/>
       <w:r>
         <w:t>te</w:t>
       </w:r>
       <w:r>
-        <w:t xml:space="preserve">traploid population mean and standard deviation exist </w:t>
+        <w:t>traploid</w:t>
+      </w:r>
+      <w:proofErr w:type="spellEnd"/>
+      <w:r>
+        <w:t xml:space="preserve"> population mean and standard deviation exist </w:t>
       </w:r>
       <w:r>
         <w:rPr>
@@ -4916,6 +5690,7 @@
           <w:b/>
         </w:rPr>
       </w:pPr>
+      <w:proofErr w:type="gramStart"/>
       <w:r>
         <w:rPr>
           <w:b/>
@@ -4934,6 +5709,7 @@
         </w:rPr>
         <w:t xml:space="preserve"> do</w:t>
       </w:r>
+      <w:proofErr w:type="gramEnd"/>
     </w:p>
     <w:p>
       <w:pPr>
@@ -4945,7 +5721,15 @@
         <w:t>S</w:t>
       </w:r>
       <w:r>
-        <w:t>ample the tetraploid population mean and standard deviation</w:t>
+        <w:t xml:space="preserve">ample the </w:t>
+      </w:r>
+      <w:proofErr w:type="spellStart"/>
+      <w:r>
+        <w:t>tetraploid</w:t>
+      </w:r>
+      <w:proofErr w:type="spellEnd"/>
+      <w:r>
+        <w:t xml:space="preserve"> population mean and standard deviation</w:t>
       </w:r>
     </w:p>
     <w:p>
@@ -4958,7 +5742,15 @@
         <w:t>Compute the ratio between dip</w:t>
       </w:r>
       <w:r>
-        <w:t>loid and tetraploid population</w:t>
+        <w:t xml:space="preserve">loid and </w:t>
+      </w:r>
+      <w:proofErr w:type="spellStart"/>
+      <w:r>
+        <w:t>tetraploid</w:t>
+      </w:r>
+      <w:proofErr w:type="spellEnd"/>
+      <w:r>
+        <w:t xml:space="preserve"> population</w:t>
       </w:r>
     </w:p>
     <w:p>
@@ -6214,8 +7006,9 @@
           <w:sz w:val="24"/>
           <w:szCs w:val="24"/>
         </w:rPr>
-        <w:t>with the default parameters and further optimized the hyperparameters to achieve the best performance. The overall assessing procedure involved the</w:t>
-      </w:r>
+        <w:t xml:space="preserve">with the default parameters and further optimized the </w:t>
+      </w:r>
+      <w:proofErr w:type="spellStart"/>
       <w:r>
         <w:rPr>
           <w:rStyle w:val="Emphasis"/>
@@ -6224,6 +7017,27 @@
           <w:sz w:val="24"/>
           <w:szCs w:val="24"/>
         </w:rPr>
+        <w:t>hyperparameters</w:t>
+      </w:r>
+      <w:proofErr w:type="spellEnd"/>
+      <w:r>
+        <w:rPr>
+          <w:rStyle w:val="Emphasis"/>
+          <w:rFonts w:ascii="Times New Roman" w:hAnsi="Times New Roman" w:cs="Times New Roman"/>
+          <w:i w:val="0"/>
+          <w:sz w:val="24"/>
+          <w:szCs w:val="24"/>
+        </w:rPr>
+        <w:t xml:space="preserve"> to achieve the best performance. The overall assessing procedure involved the</w:t>
+      </w:r>
+      <w:r>
+        <w:rPr>
+          <w:rStyle w:val="Emphasis"/>
+          <w:rFonts w:ascii="Times New Roman" w:hAnsi="Times New Roman" w:cs="Times New Roman"/>
+          <w:i w:val="0"/>
+          <w:sz w:val="24"/>
+          <w:szCs w:val="24"/>
+        </w:rPr>
         <w:t xml:space="preserve"> resampling process</w:t>
       </w:r>
       <w:r>
@@ -6264,7 +7078,29 @@
           <w:sz w:val="24"/>
           <w:szCs w:val="24"/>
         </w:rPr>
-        <w:t xml:space="preserve">(1)10 fold cross-validation within each pass (2) </w:t>
+        <w:t>(</w:t>
+      </w:r>
+      <w:proofErr w:type="gramStart"/>
+      <w:r>
+        <w:rPr>
+          <w:rStyle w:val="Emphasis"/>
+          <w:rFonts w:ascii="Times New Roman" w:hAnsi="Times New Roman" w:cs="Times New Roman"/>
+          <w:i w:val="0"/>
+          <w:sz w:val="24"/>
+          <w:szCs w:val="24"/>
+        </w:rPr>
+        <w:t>1)10</w:t>
+      </w:r>
+      <w:proofErr w:type="gramEnd"/>
+      <w:r>
+        <w:rPr>
+          <w:rStyle w:val="Emphasis"/>
+          <w:rFonts w:ascii="Times New Roman" w:hAnsi="Times New Roman" w:cs="Times New Roman"/>
+          <w:i w:val="0"/>
+          <w:sz w:val="24"/>
+          <w:szCs w:val="24"/>
+        </w:rPr>
+        <w:t xml:space="preserve"> fold cross-validation within each pass (2) </w:t>
       </w:r>
       <w:r>
         <w:rPr>
@@ -6551,6 +7387,7 @@
         </w:rPr>
         <w:t xml:space="preserve"> of </w:t>
       </w:r>
+      <w:proofErr w:type="spellStart"/>
       <w:r>
         <w:rPr>
           <w:rStyle w:val="Emphasis"/>
@@ -6559,8 +7396,9 @@
           <w:sz w:val="24"/>
           <w:szCs w:val="24"/>
         </w:rPr>
-        <w:t xml:space="preserve">EdTAR parameters </w:t>
-      </w:r>
+        <w:t>EdTAR</w:t>
+      </w:r>
+      <w:proofErr w:type="spellEnd"/>
       <w:r>
         <w:rPr>
           <w:rStyle w:val="Emphasis"/>
@@ -6569,6 +7407,16 @@
           <w:sz w:val="24"/>
           <w:szCs w:val="24"/>
         </w:rPr>
+        <w:t xml:space="preserve"> parameters </w:t>
+      </w:r>
+      <w:r>
+        <w:rPr>
+          <w:rStyle w:val="Emphasis"/>
+          <w:rFonts w:ascii="Times New Roman" w:hAnsi="Times New Roman" w:cs="Times New Roman"/>
+          <w:i w:val="0"/>
+          <w:sz w:val="24"/>
+          <w:szCs w:val="24"/>
+        </w:rPr>
         <w:t>and processed D.I. values from all three clinically defined classes</w:t>
       </w:r>
       <w:r>
@@ -6639,7 +7487,29 @@
           <w:sz w:val="24"/>
           <w:szCs w:val="24"/>
         </w:rPr>
-        <w:t xml:space="preserve"> implemented in an R kenlab </w:t>
+        <w:t xml:space="preserve"> implemented in an R </w:t>
+      </w:r>
+      <w:proofErr w:type="spellStart"/>
+      <w:r>
+        <w:rPr>
+          <w:rStyle w:val="Emphasis"/>
+          <w:rFonts w:ascii="Times New Roman" w:hAnsi="Times New Roman" w:cs="Times New Roman"/>
+          <w:i w:val="0"/>
+          <w:sz w:val="24"/>
+          <w:szCs w:val="24"/>
+        </w:rPr>
+        <w:t>kenlab</w:t>
+      </w:r>
+      <w:proofErr w:type="spellEnd"/>
+      <w:r>
+        <w:rPr>
+          <w:rStyle w:val="Emphasis"/>
+          <w:rFonts w:ascii="Times New Roman" w:hAnsi="Times New Roman" w:cs="Times New Roman"/>
+          <w:i w:val="0"/>
+          <w:sz w:val="24"/>
+          <w:szCs w:val="24"/>
+        </w:rPr>
+        <w:t xml:space="preserve"> </w:t>
       </w:r>
       <w:r>
         <w:rPr>
@@ -6734,8 +7604,9 @@
           <w:sz w:val="24"/>
           <w:szCs w:val="24"/>
         </w:rPr>
-        <w:t>. To optimize the hyper</w:t>
-      </w:r>
+        <w:t xml:space="preserve">. To optimize the </w:t>
+      </w:r>
+      <w:proofErr w:type="spellStart"/>
       <w:r>
         <w:rPr>
           <w:rStyle w:val="Emphasis"/>
@@ -6744,7 +7615,7 @@
           <w:sz w:val="24"/>
           <w:szCs w:val="24"/>
         </w:rPr>
-        <w:t xml:space="preserve">parameters, we used </w:t>
+        <w:t>hyper</w:t>
       </w:r>
       <w:r>
         <w:rPr>
@@ -6754,6 +7625,27 @@
           <w:sz w:val="24"/>
           <w:szCs w:val="24"/>
         </w:rPr>
+        <w:t>parameters</w:t>
+      </w:r>
+      <w:proofErr w:type="spellEnd"/>
+      <w:r>
+        <w:rPr>
+          <w:rStyle w:val="Emphasis"/>
+          <w:rFonts w:ascii="Times New Roman" w:hAnsi="Times New Roman" w:cs="Times New Roman"/>
+          <w:i w:val="0"/>
+          <w:sz w:val="24"/>
+          <w:szCs w:val="24"/>
+        </w:rPr>
+        <w:t xml:space="preserve">, we used </w:t>
+      </w:r>
+      <w:r>
+        <w:rPr>
+          <w:rStyle w:val="Emphasis"/>
+          <w:rFonts w:ascii="Times New Roman" w:hAnsi="Times New Roman" w:cs="Times New Roman"/>
+          <w:i w:val="0"/>
+          <w:sz w:val="24"/>
+          <w:szCs w:val="24"/>
+        </w:rPr>
         <w:t xml:space="preserve">two-class samples and </w:t>
       </w:r>
       <w:r>
@@ -6855,7 +7747,29 @@
           <w:sz w:val="24"/>
           <w:szCs w:val="24"/>
         </w:rPr>
-        <w:t xml:space="preserve"> – 64. The final model had cost C = 32 and hyperparameter sigma = 0.6456. </w:t>
+        <w:t xml:space="preserve"> – 64. The final model had cost C = 32 and </w:t>
+      </w:r>
+      <w:proofErr w:type="spellStart"/>
+      <w:r>
+        <w:rPr>
+          <w:rStyle w:val="Emphasis"/>
+          <w:rFonts w:ascii="Times New Roman" w:hAnsi="Times New Roman" w:cs="Times New Roman"/>
+          <w:i w:val="0"/>
+          <w:sz w:val="24"/>
+          <w:szCs w:val="24"/>
+        </w:rPr>
+        <w:t>hyperparameter</w:t>
+      </w:r>
+      <w:proofErr w:type="spellEnd"/>
+      <w:r>
+        <w:rPr>
+          <w:rStyle w:val="Emphasis"/>
+          <w:rFonts w:ascii="Times New Roman" w:hAnsi="Times New Roman" w:cs="Times New Roman"/>
+          <w:i w:val="0"/>
+          <w:sz w:val="24"/>
+          <w:szCs w:val="24"/>
+        </w:rPr>
+        <w:t xml:space="preserve"> sigma = 0.6456. </w:t>
       </w:r>
       <w:r>
         <w:rPr>
@@ -7113,23 +8027,87 @@
           <w:sz w:val="24"/>
           <w:szCs w:val="24"/>
         </w:rPr>
-        <w:t xml:space="preserve">The D.I. values obtained from the imaging processing software normally represent a mixture of cell populations and often displayed as a histogram (figure 1c); this presents to us a typical problem involving a mixture of hidden distributions. Strategies had been reported to handle such case by successfully estimated parameters for each of the individual distribution. However, in the exfoliative cytometry experiment, the portion of potential population was largely skewed. To match up the real case, we simulated three populations representing the normal cell diploid </w:t>
-      </w:r>
+        <w:t xml:space="preserve">The D.I. values obtained from the imaging processing software normally represent a mixture of cell populations and often displayed as a histogram (figure 1c); this presents to us a typical problem involving a mixture of hidden distributions. Strategies had been reported to handle such case by successfully estimated parameters for each of the individual distribution. However, in the </w:t>
+      </w:r>
+      <w:proofErr w:type="spellStart"/>
       <w:r>
         <w:rPr>
           <w:rFonts w:ascii="Times New Roman" w:eastAsiaTheme="minorEastAsia" w:hAnsi="Times New Roman" w:cs="Times New Roman"/>
           <w:sz w:val="24"/>
           <w:szCs w:val="24"/>
         </w:rPr>
+        <w:t>exfoliative</w:t>
+      </w:r>
+      <w:proofErr w:type="spellEnd"/>
+      <w:r>
+        <w:rPr>
+          <w:rFonts w:ascii="Times New Roman" w:eastAsiaTheme="minorEastAsia" w:hAnsi="Times New Roman" w:cs="Times New Roman"/>
+          <w:sz w:val="24"/>
+          <w:szCs w:val="24"/>
+        </w:rPr>
+        <w:t xml:space="preserve"> </w:t>
+      </w:r>
+      <w:proofErr w:type="spellStart"/>
+      <w:r>
+        <w:rPr>
+          <w:rFonts w:ascii="Times New Roman" w:eastAsiaTheme="minorEastAsia" w:hAnsi="Times New Roman" w:cs="Times New Roman"/>
+          <w:sz w:val="24"/>
+          <w:szCs w:val="24"/>
+        </w:rPr>
+        <w:t>cytometry</w:t>
+      </w:r>
+      <w:proofErr w:type="spellEnd"/>
+      <w:r>
+        <w:rPr>
+          <w:rFonts w:ascii="Times New Roman" w:eastAsiaTheme="minorEastAsia" w:hAnsi="Times New Roman" w:cs="Times New Roman"/>
+          <w:sz w:val="24"/>
+          <w:szCs w:val="24"/>
+        </w:rPr>
+        <w:t xml:space="preserve"> experiment, the portion of potential population was largely skewed. To match up the real case, we simulated three populations representing the normal cell diploid </w:t>
+      </w:r>
+      <w:r>
+        <w:rPr>
+          <w:rFonts w:ascii="Times New Roman" w:eastAsiaTheme="minorEastAsia" w:hAnsi="Times New Roman" w:cs="Times New Roman"/>
+          <w:sz w:val="24"/>
+          <w:szCs w:val="24"/>
+        </w:rPr>
         <w:t xml:space="preserve">population, the </w:t>
       </w:r>
-      <w:r>
-        <w:rPr>
-          <w:rFonts w:ascii="Times New Roman" w:hAnsi="Times New Roman" w:cs="Times New Roman"/>
-          <w:sz w:val="24"/>
-          <w:szCs w:val="24"/>
-        </w:rPr>
-        <w:t xml:space="preserve">tetraploid population and hypertetraploid/aneuploidy population from three normal distributions: </w:t>
+      <w:proofErr w:type="spellStart"/>
+      <w:r>
+        <w:rPr>
+          <w:rFonts w:ascii="Times New Roman" w:hAnsi="Times New Roman" w:cs="Times New Roman"/>
+          <w:sz w:val="24"/>
+          <w:szCs w:val="24"/>
+        </w:rPr>
+        <w:t>tetraploid</w:t>
+      </w:r>
+      <w:proofErr w:type="spellEnd"/>
+      <w:r>
+        <w:rPr>
+          <w:rFonts w:ascii="Times New Roman" w:hAnsi="Times New Roman" w:cs="Times New Roman"/>
+          <w:sz w:val="24"/>
+          <w:szCs w:val="24"/>
+        </w:rPr>
+        <w:t xml:space="preserve"> population and </w:t>
+      </w:r>
+      <w:proofErr w:type="spellStart"/>
+      <w:r>
+        <w:rPr>
+          <w:rFonts w:ascii="Times New Roman" w:hAnsi="Times New Roman" w:cs="Times New Roman"/>
+          <w:sz w:val="24"/>
+          <w:szCs w:val="24"/>
+        </w:rPr>
+        <w:t>hypertetraploid</w:t>
+      </w:r>
+      <w:proofErr w:type="spellEnd"/>
+      <w:r>
+        <w:rPr>
+          <w:rFonts w:ascii="Times New Roman" w:hAnsi="Times New Roman" w:cs="Times New Roman"/>
+          <w:sz w:val="24"/>
+          <w:szCs w:val="24"/>
+        </w:rPr>
+        <w:t xml:space="preserve">/aneuploidy population from three normal distributions: </w:t>
       </w:r>
       <w:r>
         <w:rPr>
@@ -7137,7 +8115,25 @@
           <w:sz w:val="24"/>
           <w:szCs w:val="24"/>
         </w:rPr>
-        <w:t>diploid cell population (red; µ=1.001, σ=0.19), tetraploid cell population (green; µ=2.002, σ=0.25) and aneuploidy cell population (blue; µ=2.300, σ=0.5)</w:t>
+        <w:t xml:space="preserve">diploid cell population (red; µ=1.001, σ=0.19), </w:t>
+      </w:r>
+      <w:proofErr w:type="spellStart"/>
+      <w:r>
+        <w:rPr>
+          <w:rFonts w:ascii="Times New Roman" w:eastAsia="Arial Unicode MS" w:hAnsi="Times New Roman" w:cs="Times New Roman"/>
+          <w:sz w:val="24"/>
+          <w:szCs w:val="24"/>
+        </w:rPr>
+        <w:t>tetraploid</w:t>
+      </w:r>
+      <w:proofErr w:type="spellEnd"/>
+      <w:r>
+        <w:rPr>
+          <w:rFonts w:ascii="Times New Roman" w:eastAsia="Arial Unicode MS" w:hAnsi="Times New Roman" w:cs="Times New Roman"/>
+          <w:sz w:val="24"/>
+          <w:szCs w:val="24"/>
+        </w:rPr>
+        <w:t xml:space="preserve"> cell population (green; µ=2.002, σ=0.25) and aneuploidy cell population (blue; µ=2.300, σ=0.5)</w:t>
       </w:r>
       <w:r>
         <w:rPr>
@@ -7153,7 +8149,43 @@
           <w:sz w:val="24"/>
           <w:szCs w:val="24"/>
         </w:rPr>
-        <w:t xml:space="preserve"> This reflects the general exfoliative cytometry results even when the </w:t>
+        <w:t xml:space="preserve"> This reflects the general </w:t>
+      </w:r>
+      <w:proofErr w:type="spellStart"/>
+      <w:r>
+        <w:rPr>
+          <w:rFonts w:ascii="Times New Roman" w:hAnsi="Times New Roman" w:cs="Times New Roman"/>
+          <w:sz w:val="24"/>
+          <w:szCs w:val="24"/>
+        </w:rPr>
+        <w:t>exfoliative</w:t>
+      </w:r>
+      <w:proofErr w:type="spellEnd"/>
+      <w:r>
+        <w:rPr>
+          <w:rFonts w:ascii="Times New Roman" w:hAnsi="Times New Roman" w:cs="Times New Roman"/>
+          <w:sz w:val="24"/>
+          <w:szCs w:val="24"/>
+        </w:rPr>
+        <w:t xml:space="preserve"> </w:t>
+      </w:r>
+      <w:proofErr w:type="spellStart"/>
+      <w:r>
+        <w:rPr>
+          <w:rFonts w:ascii="Times New Roman" w:hAnsi="Times New Roman" w:cs="Times New Roman"/>
+          <w:sz w:val="24"/>
+          <w:szCs w:val="24"/>
+        </w:rPr>
+        <w:t>cytometry</w:t>
+      </w:r>
+      <w:proofErr w:type="spellEnd"/>
+      <w:r>
+        <w:rPr>
+          <w:rFonts w:ascii="Times New Roman" w:hAnsi="Times New Roman" w:cs="Times New Roman"/>
+          <w:sz w:val="24"/>
+          <w:szCs w:val="24"/>
+        </w:rPr>
+        <w:t xml:space="preserve"> results even when the </w:t>
       </w:r>
       <w:r>
         <w:rPr>
@@ -7171,13 +8203,23 @@
         </w:rPr>
         <w:t xml:space="preserve"> does </w:t>
       </w:r>
-      <w:r>
-        <w:rPr>
-          <w:rFonts w:ascii="Times New Roman" w:hAnsi="Times New Roman" w:cs="Times New Roman"/>
-          <w:sz w:val="24"/>
-          <w:szCs w:val="24"/>
-        </w:rPr>
-        <w:t xml:space="preserve">exit, the actual signal (peak) from such a cell population is often buried (figure 1d).  </w:t>
+      <w:proofErr w:type="gramStart"/>
+      <w:r>
+        <w:rPr>
+          <w:rFonts w:ascii="Times New Roman" w:hAnsi="Times New Roman" w:cs="Times New Roman"/>
+          <w:sz w:val="24"/>
+          <w:szCs w:val="24"/>
+        </w:rPr>
+        <w:t>exit,</w:t>
+      </w:r>
+      <w:proofErr w:type="gramEnd"/>
+      <w:r>
+        <w:rPr>
+          <w:rFonts w:ascii="Times New Roman" w:hAnsi="Times New Roman" w:cs="Times New Roman"/>
+          <w:sz w:val="24"/>
+          <w:szCs w:val="24"/>
+        </w:rPr>
+        <w:t xml:space="preserve"> the actual signal (peak) from such a cell population is often buried (figure 1d).  </w:t>
       </w:r>
     </w:p>
     <w:p>
@@ -7233,15 +8275,61 @@
           <w:sz w:val="24"/>
           <w:szCs w:val="24"/>
         </w:rPr>
-        <w:t xml:space="preserve">common exfoliative cytometry practice, </w:t>
-      </w:r>
-      <w:r>
-        <w:rPr>
-          <w:rFonts w:ascii="Times New Roman" w:hAnsi="Times New Roman" w:cs="Times New Roman"/>
-          <w:sz w:val="24"/>
-          <w:szCs w:val="24"/>
-        </w:rPr>
-        <w:t xml:space="preserve">hypertetraploid/aneuploidy population </w:t>
+        <w:t xml:space="preserve">common </w:t>
+      </w:r>
+      <w:proofErr w:type="spellStart"/>
+      <w:r>
+        <w:rPr>
+          <w:rFonts w:ascii="Times New Roman" w:eastAsiaTheme="minorEastAsia" w:hAnsi="Times New Roman" w:cs="Times New Roman"/>
+          <w:sz w:val="24"/>
+          <w:szCs w:val="24"/>
+        </w:rPr>
+        <w:t>exfoliative</w:t>
+      </w:r>
+      <w:proofErr w:type="spellEnd"/>
+      <w:r>
+        <w:rPr>
+          <w:rFonts w:ascii="Times New Roman" w:eastAsiaTheme="minorEastAsia" w:hAnsi="Times New Roman" w:cs="Times New Roman"/>
+          <w:sz w:val="24"/>
+          <w:szCs w:val="24"/>
+        </w:rPr>
+        <w:t xml:space="preserve"> </w:t>
+      </w:r>
+      <w:proofErr w:type="spellStart"/>
+      <w:r>
+        <w:rPr>
+          <w:rFonts w:ascii="Times New Roman" w:eastAsiaTheme="minorEastAsia" w:hAnsi="Times New Roman" w:cs="Times New Roman"/>
+          <w:sz w:val="24"/>
+          <w:szCs w:val="24"/>
+        </w:rPr>
+        <w:t>cytometry</w:t>
+      </w:r>
+      <w:proofErr w:type="spellEnd"/>
+      <w:r>
+        <w:rPr>
+          <w:rFonts w:ascii="Times New Roman" w:eastAsiaTheme="minorEastAsia" w:hAnsi="Times New Roman" w:cs="Times New Roman"/>
+          <w:sz w:val="24"/>
+          <w:szCs w:val="24"/>
+        </w:rPr>
+        <w:t xml:space="preserve"> practice, </w:t>
+      </w:r>
+      <w:proofErr w:type="spellStart"/>
+      <w:r>
+        <w:rPr>
+          <w:rFonts w:ascii="Times New Roman" w:hAnsi="Times New Roman" w:cs="Times New Roman"/>
+          <w:sz w:val="24"/>
+          <w:szCs w:val="24"/>
+        </w:rPr>
+        <w:t>hypertetraploid</w:t>
+      </w:r>
+      <w:proofErr w:type="spellEnd"/>
+      <w:r>
+        <w:rPr>
+          <w:rFonts w:ascii="Times New Roman" w:hAnsi="Times New Roman" w:cs="Times New Roman"/>
+          <w:sz w:val="24"/>
+          <w:szCs w:val="24"/>
+        </w:rPr>
+        <w:t xml:space="preserve">/aneuploidy population </w:t>
       </w:r>
       <w:r>
         <w:rPr>
@@ -7273,7 +8361,23 @@
           <w:sz w:val="24"/>
           <w:szCs w:val="24"/>
         </w:rPr>
-        <w:t xml:space="preserve">abnormal cellular prognosis. In figure 2, it showed the detail work flow of </w:t>
+        <w:t>abnormal cellular prognosis. In figu</w:t>
+      </w:r>
+      <w:r>
+        <w:rPr>
+          <w:rFonts w:ascii="Times New Roman" w:hAnsi="Times New Roman" w:cs="Times New Roman"/>
+          <w:sz w:val="24"/>
+          <w:szCs w:val="24"/>
+        </w:rPr>
+        <w:t>re 2, it showed the detail work</w:t>
+      </w:r>
+      <w:r>
+        <w:rPr>
+          <w:rFonts w:ascii="Times New Roman" w:hAnsi="Times New Roman" w:cs="Times New Roman"/>
+          <w:sz w:val="24"/>
+          <w:szCs w:val="24"/>
+        </w:rPr>
+        <w:t xml:space="preserve">flow of </w:t>
       </w:r>
       <w:r>
         <w:rPr>
@@ -7358,7 +8462,25 @@
           <w:sz w:val="24"/>
           <w:szCs w:val="24"/>
         </w:rPr>
-        <w:t>econstruction (EdTAR).</w:t>
+        <w:t>econstruction (</w:t>
+      </w:r>
+      <w:proofErr w:type="spellStart"/>
+      <w:r>
+        <w:rPr>
+          <w:rFonts w:ascii="Times New Roman" w:hAnsi="Times New Roman" w:cs="Times New Roman"/>
+          <w:sz w:val="24"/>
+          <w:szCs w:val="24"/>
+        </w:rPr>
+        <w:t>EdTAR</w:t>
+      </w:r>
+      <w:proofErr w:type="spellEnd"/>
+      <w:r>
+        <w:rPr>
+          <w:rFonts w:ascii="Times New Roman" w:hAnsi="Times New Roman" w:cs="Times New Roman"/>
+          <w:sz w:val="24"/>
+          <w:szCs w:val="24"/>
+        </w:rPr>
+        <w:t>).</w:t>
       </w:r>
       <w:r>
         <w:rPr>
@@ -7458,15 +8580,43 @@
           <w:sz w:val="24"/>
           <w:szCs w:val="24"/>
         </w:rPr>
-        <w:t xml:space="preserve">) in the statistical procedure. In a pathologically diagnosed OLK sample (3D), not only did it reveal the major peak (D.I. = 0.798), more peaks were clearly revealed to the right side of the peak for diploid population. Noticeably, the first peak/population that represented the normal diploid cell population took the majority of the distribution density ( &gt; 95%, data not shown); where some peaks were located in the range close to or great than the threshold for a </w:t>
-      </w:r>
-      <w:r>
-        <w:rPr>
-          <w:rFonts w:ascii="Times New Roman" w:hAnsi="Times New Roman" w:cs="Times New Roman"/>
-          <w:sz w:val="24"/>
-          <w:szCs w:val="24"/>
-        </w:rPr>
-        <w:t xml:space="preserve">hypertetraploid/aneuploidy population </w:t>
+        <w:t xml:space="preserve">) in the statistical procedure. In a pathologically diagnosed OLK sample (3D), not only did it reveal the major peak (D.I. = 0.798), more peaks were clearly revealed to the right side of the peak for diploid population. Noticeably, the first peak/population that represented the normal diploid cell population took the majority of the distribution density </w:t>
+      </w:r>
+      <w:proofErr w:type="gramStart"/>
+      <w:r>
+        <w:rPr>
+          <w:rFonts w:ascii="Times New Roman" w:hAnsi="Times New Roman" w:cs="Times New Roman"/>
+          <w:sz w:val="24"/>
+          <w:szCs w:val="24"/>
+        </w:rPr>
+        <w:t>( &gt;</w:t>
+      </w:r>
+      <w:proofErr w:type="gramEnd"/>
+      <w:r>
+        <w:rPr>
+          <w:rFonts w:ascii="Times New Roman" w:hAnsi="Times New Roman" w:cs="Times New Roman"/>
+          <w:sz w:val="24"/>
+          <w:szCs w:val="24"/>
+        </w:rPr>
+        <w:t xml:space="preserve"> 95%, data not shown); where some peaks were located in the range close to or great than the threshold for a </w:t>
+      </w:r>
+      <w:proofErr w:type="spellStart"/>
+      <w:r>
+        <w:rPr>
+          <w:rFonts w:ascii="Times New Roman" w:hAnsi="Times New Roman" w:cs="Times New Roman"/>
+          <w:sz w:val="24"/>
+          <w:szCs w:val="24"/>
+        </w:rPr>
+        <w:t>hypertetraploid</w:t>
+      </w:r>
+      <w:proofErr w:type="spellEnd"/>
+      <w:r>
+        <w:rPr>
+          <w:rFonts w:ascii="Times New Roman" w:hAnsi="Times New Roman" w:cs="Times New Roman"/>
+          <w:sz w:val="24"/>
+          <w:szCs w:val="24"/>
+        </w:rPr>
+        <w:t xml:space="preserve">/aneuploidy population </w:t>
       </w:r>
       <w:r>
         <w:rPr>
@@ -7498,7 +8648,34 @@
           <w:sz w:val="24"/>
           <w:szCs w:val="24"/>
         </w:rPr>
-        <w:t>population (where those peaks resided) with extreme low density would almost impossible to be correctly estimated. In the example OSCC sample (3G), similar density plot and peak pattern as OLK sample were observed. In the OSCC sample, not only was the normal diploid cell population and peak, a much clearly tetraploid population was also revealed. The density ratio between these two populations wa</w:t>
+        <w:t xml:space="preserve">population (where those peaks resided) with extreme low density would almost impossible to be correctly estimated. In the example OSCC sample (3G), similar density plot and </w:t>
+      </w:r>
+      <w:r>
+        <w:rPr>
+          <w:rFonts w:ascii="Times New Roman" w:hAnsi="Times New Roman" w:cs="Times New Roman"/>
+          <w:sz w:val="24"/>
+          <w:szCs w:val="24"/>
+        </w:rPr>
+        <w:lastRenderedPageBreak/>
+        <w:t xml:space="preserve">peak pattern as OLK sample were observed. In the OSCC sample, not only was the normal diploid cell population and peak, a much clearly </w:t>
+      </w:r>
+      <w:proofErr w:type="spellStart"/>
+      <w:r>
+        <w:rPr>
+          <w:rFonts w:ascii="Times New Roman" w:hAnsi="Times New Roman" w:cs="Times New Roman"/>
+          <w:sz w:val="24"/>
+          <w:szCs w:val="24"/>
+        </w:rPr>
+        <w:t>tetraploid</w:t>
+      </w:r>
+      <w:proofErr w:type="spellEnd"/>
+      <w:r>
+        <w:rPr>
+          <w:rFonts w:ascii="Times New Roman" w:hAnsi="Times New Roman" w:cs="Times New Roman"/>
+          <w:sz w:val="24"/>
+          <w:szCs w:val="24"/>
+        </w:rPr>
+        <w:t xml:space="preserve"> population was also revealed. The density ratio between these two populations wa</w:t>
       </w:r>
       <w:r>
         <w:rPr>
@@ -7514,16 +8691,7 @@
           <w:sz w:val="24"/>
           <w:szCs w:val="24"/>
         </w:rPr>
-        <w:t xml:space="preserve"> two </w:t>
-      </w:r>
-      <w:r>
-        <w:rPr>
-          <w:rFonts w:ascii="Times New Roman" w:hAnsi="Times New Roman" w:cs="Times New Roman"/>
-          <w:sz w:val="24"/>
-          <w:szCs w:val="24"/>
-        </w:rPr>
-        <w:lastRenderedPageBreak/>
-        <w:t>population</w:t>
+        <w:t xml:space="preserve"> two population</w:t>
       </w:r>
       <w:r>
         <w:rPr>
@@ -7539,7 +8707,25 @@
           <w:sz w:val="24"/>
           <w:szCs w:val="24"/>
         </w:rPr>
-        <w:t xml:space="preserve"> again took the major density of the distribution plot ( &gt; 95%, data not shown). </w:t>
+        <w:t xml:space="preserve"> again took the major density of the distribution plot </w:t>
+      </w:r>
+      <w:proofErr w:type="gramStart"/>
+      <w:r>
+        <w:rPr>
+          <w:rFonts w:ascii="Times New Roman" w:hAnsi="Times New Roman" w:cs="Times New Roman"/>
+          <w:sz w:val="24"/>
+          <w:szCs w:val="24"/>
+        </w:rPr>
+        <w:t>( &gt;</w:t>
+      </w:r>
+      <w:proofErr w:type="gramEnd"/>
+      <w:r>
+        <w:rPr>
+          <w:rFonts w:ascii="Times New Roman" w:hAnsi="Times New Roman" w:cs="Times New Roman"/>
+          <w:sz w:val="24"/>
+          <w:szCs w:val="24"/>
+        </w:rPr>
+        <w:t xml:space="preserve"> 95%, data not shown). </w:t>
       </w:r>
       <w:r>
         <w:rPr>
@@ -7557,13 +8743,23 @@
         </w:rPr>
         <w:t xml:space="preserve">, we observed that peaks that represented the possible </w:t>
       </w:r>
-      <w:r>
-        <w:rPr>
-          <w:rFonts w:ascii="Times New Roman" w:hAnsi="Times New Roman" w:cs="Times New Roman"/>
-          <w:sz w:val="24"/>
-          <w:szCs w:val="24"/>
-        </w:rPr>
-        <w:t>hypertetraploid/aneuploidy population</w:t>
+      <w:proofErr w:type="spellStart"/>
+      <w:r>
+        <w:rPr>
+          <w:rFonts w:ascii="Times New Roman" w:hAnsi="Times New Roman" w:cs="Times New Roman"/>
+          <w:sz w:val="24"/>
+          <w:szCs w:val="24"/>
+        </w:rPr>
+        <w:t>hypertetraploid</w:t>
+      </w:r>
+      <w:proofErr w:type="spellEnd"/>
+      <w:r>
+        <w:rPr>
+          <w:rFonts w:ascii="Times New Roman" w:hAnsi="Times New Roman" w:cs="Times New Roman"/>
+          <w:sz w:val="24"/>
+          <w:szCs w:val="24"/>
+        </w:rPr>
+        <w:t>/aneuploidy population</w:t>
       </w:r>
       <w:r>
         <w:rPr>
@@ -7621,7 +8817,25 @@
           <w:sz w:val="24"/>
           <w:szCs w:val="24"/>
         </w:rPr>
-        <w:t xml:space="preserve"> the EdTAR </w:t>
+        <w:t xml:space="preserve"> the </w:t>
+      </w:r>
+      <w:proofErr w:type="spellStart"/>
+      <w:r>
+        <w:rPr>
+          <w:rFonts w:ascii="Times New Roman" w:hAnsi="Times New Roman" w:cs="Times New Roman"/>
+          <w:sz w:val="24"/>
+          <w:szCs w:val="24"/>
+        </w:rPr>
+        <w:t>EdTAR</w:t>
+      </w:r>
+      <w:proofErr w:type="spellEnd"/>
+      <w:r>
+        <w:rPr>
+          <w:rFonts w:ascii="Times New Roman" w:hAnsi="Times New Roman" w:cs="Times New Roman"/>
+          <w:sz w:val="24"/>
+          <w:szCs w:val="24"/>
+        </w:rPr>
+        <w:t xml:space="preserve"> </w:t>
       </w:r>
       <w:r>
         <w:rPr>
@@ -7685,15 +8899,43 @@
           <w:sz w:val="24"/>
           <w:szCs w:val="24"/>
         </w:rPr>
-        <w:t xml:space="preserve"> expert-guided parameters setting, the sub-families in either diploid or tetraploid categories needed to be stripped out sequentially. In the end, only the </w:t>
-      </w:r>
-      <w:r>
-        <w:rPr>
-          <w:rFonts w:ascii="Times New Roman" w:hAnsi="Times New Roman" w:cs="Times New Roman"/>
-          <w:sz w:val="24"/>
-          <w:szCs w:val="24"/>
-        </w:rPr>
-        <w:t>hypertetraploid/aneuploidy</w:t>
+        <w:t xml:space="preserve"> expert-guided parameters setting, the sub-families in either diploid or </w:t>
+      </w:r>
+      <w:proofErr w:type="spellStart"/>
+      <w:r>
+        <w:rPr>
+          <w:rFonts w:ascii="Times New Roman" w:hAnsi="Times New Roman" w:cs="Times New Roman"/>
+          <w:sz w:val="24"/>
+          <w:szCs w:val="24"/>
+        </w:rPr>
+        <w:t>tetraploid</w:t>
+      </w:r>
+      <w:proofErr w:type="spellEnd"/>
+      <w:r>
+        <w:rPr>
+          <w:rFonts w:ascii="Times New Roman" w:hAnsi="Times New Roman" w:cs="Times New Roman"/>
+          <w:sz w:val="24"/>
+          <w:szCs w:val="24"/>
+        </w:rPr>
+        <w:t xml:space="preserve"> categories needed to be stripped out sequentially. In the end, only the </w:t>
+      </w:r>
+      <w:proofErr w:type="spellStart"/>
+      <w:r>
+        <w:rPr>
+          <w:rFonts w:ascii="Times New Roman" w:hAnsi="Times New Roman" w:cs="Times New Roman"/>
+          <w:sz w:val="24"/>
+          <w:szCs w:val="24"/>
+        </w:rPr>
+        <w:t>hypertetraploid</w:t>
+      </w:r>
+      <w:proofErr w:type="spellEnd"/>
+      <w:r>
+        <w:rPr>
+          <w:rFonts w:ascii="Times New Roman" w:hAnsi="Times New Roman" w:cs="Times New Roman"/>
+          <w:sz w:val="24"/>
+          <w:szCs w:val="24"/>
+        </w:rPr>
+        <w:t>/aneuploidy</w:t>
       </w:r>
       <w:r>
         <w:rPr>
@@ -7717,7 +8959,25 @@
           <w:sz w:val="24"/>
           <w:szCs w:val="24"/>
         </w:rPr>
-        <w:t xml:space="preserve"> retained. The goal of EdTAR was to reveal the signals</w:t>
+        <w:t xml:space="preserve"> retained. The goal of </w:t>
+      </w:r>
+      <w:proofErr w:type="spellStart"/>
+      <w:r>
+        <w:rPr>
+          <w:rFonts w:ascii="Times New Roman" w:hAnsi="Times New Roman" w:cs="Times New Roman"/>
+          <w:sz w:val="24"/>
+          <w:szCs w:val="24"/>
+        </w:rPr>
+        <w:t>EdTAR</w:t>
+      </w:r>
+      <w:proofErr w:type="spellEnd"/>
+      <w:r>
+        <w:rPr>
+          <w:rFonts w:ascii="Times New Roman" w:hAnsi="Times New Roman" w:cs="Times New Roman"/>
+          <w:sz w:val="24"/>
+          <w:szCs w:val="24"/>
+        </w:rPr>
+        <w:t xml:space="preserve"> was to reveal the signals</w:t>
       </w:r>
       <w:r>
         <w:rPr>
@@ -7815,15 +9075,60 @@
           <w:sz w:val="24"/>
           <w:szCs w:val="24"/>
         </w:rPr>
-        <w:t xml:space="preserve"> the EdTAR work flow), </w:t>
-      </w:r>
-      <w:r>
-        <w:rPr>
-          <w:rFonts w:ascii="Times New Roman" w:hAnsi="Times New Roman" w:cs="Times New Roman"/>
-          <w:sz w:val="24"/>
-          <w:szCs w:val="24"/>
-        </w:rPr>
-        <w:t xml:space="preserve">the major statistics estimated from both diploid and tetraploid categories were retained and used to construct the new variables for further statistical modeling. Along the x-axis for D.I. value, we defined </w:t>
+        <w:t xml:space="preserve"> the </w:t>
+      </w:r>
+      <w:proofErr w:type="spellStart"/>
+      <w:r>
+        <w:rPr>
+          <w:rFonts w:ascii="Times New Roman" w:hAnsi="Times New Roman" w:cs="Times New Roman"/>
+          <w:sz w:val="24"/>
+          <w:szCs w:val="24"/>
+        </w:rPr>
+        <w:t>EdTAR</w:t>
+      </w:r>
+      <w:proofErr w:type="spellEnd"/>
+      <w:r>
+        <w:rPr>
+          <w:rFonts w:ascii="Times New Roman" w:hAnsi="Times New Roman" w:cs="Times New Roman"/>
+          <w:sz w:val="24"/>
+          <w:szCs w:val="24"/>
+        </w:rPr>
+        <w:t xml:space="preserve"> work flow), </w:t>
+      </w:r>
+      <w:r>
+        <w:rPr>
+          <w:rFonts w:ascii="Times New Roman" w:hAnsi="Times New Roman" w:cs="Times New Roman"/>
+          <w:sz w:val="24"/>
+          <w:szCs w:val="24"/>
+        </w:rPr>
+        <w:t xml:space="preserve">the major statistics estimated from both diploid and </w:t>
+      </w:r>
+      <w:proofErr w:type="spellStart"/>
+      <w:r>
+        <w:rPr>
+          <w:rFonts w:ascii="Times New Roman" w:hAnsi="Times New Roman" w:cs="Times New Roman"/>
+          <w:sz w:val="24"/>
+          <w:szCs w:val="24"/>
+        </w:rPr>
+        <w:t>tetraploid</w:t>
+      </w:r>
+      <w:proofErr w:type="spellEnd"/>
+      <w:r>
+        <w:rPr>
+          <w:rFonts w:ascii="Times New Roman" w:hAnsi="Times New Roman" w:cs="Times New Roman"/>
+          <w:sz w:val="24"/>
+          <w:szCs w:val="24"/>
+        </w:rPr>
+        <w:t xml:space="preserve"> categories were retained and used to construct the new </w:t>
+      </w:r>
+      <w:r>
+        <w:rPr>
+          <w:rFonts w:ascii="Times New Roman" w:hAnsi="Times New Roman" w:cs="Times New Roman"/>
+          <w:sz w:val="24"/>
+          <w:szCs w:val="24"/>
+        </w:rPr>
+        <w:lastRenderedPageBreak/>
+        <w:t xml:space="preserve">variables for further statistical modeling. Along the x-axis for D.I. value, we defined </w:t>
       </w:r>
       <w:r>
         <w:rPr>
@@ -7887,16 +9192,7 @@
           <w:sz w:val="24"/>
           <w:szCs w:val="24"/>
         </w:rPr>
-        <w:t xml:space="preserve"> crossing </w:t>
-      </w:r>
-      <w:r>
-        <w:rPr>
-          <w:rFonts w:ascii="Times New Roman" w:hAnsi="Times New Roman" w:cs="Times New Roman"/>
-          <w:sz w:val="24"/>
-          <w:szCs w:val="24"/>
-        </w:rPr>
-        <w:lastRenderedPageBreak/>
-        <w:t>this range</w:t>
+        <w:t xml:space="preserve"> crossing this range</w:t>
       </w:r>
       <w:r>
         <w:rPr>
@@ -7936,7 +9232,43 @@
           <w:sz w:val="24"/>
           <w:szCs w:val="24"/>
         </w:rPr>
-        <w:t>in the EdTAR work flow (figure 2).</w:t>
+        <w:t xml:space="preserve">in the </w:t>
+      </w:r>
+      <w:proofErr w:type="spellStart"/>
+      <w:r>
+        <w:rPr>
+          <w:rFonts w:ascii="Times New Roman" w:hAnsi="Times New Roman" w:cs="Times New Roman"/>
+          <w:sz w:val="24"/>
+          <w:szCs w:val="24"/>
+        </w:rPr>
+        <w:t>EdTAR</w:t>
+      </w:r>
+      <w:proofErr w:type="spellEnd"/>
+      <w:r>
+        <w:rPr>
+          <w:rFonts w:ascii="Times New Roman" w:hAnsi="Times New Roman" w:cs="Times New Roman"/>
+          <w:sz w:val="24"/>
+          <w:szCs w:val="24"/>
+        </w:rPr>
+        <w:t xml:space="preserve"> </w:t>
+      </w:r>
+      <w:proofErr w:type="gramStart"/>
+      <w:r>
+        <w:rPr>
+          <w:rFonts w:ascii="Times New Roman" w:hAnsi="Times New Roman" w:cs="Times New Roman"/>
+          <w:sz w:val="24"/>
+          <w:szCs w:val="24"/>
+        </w:rPr>
+        <w:t>work flow</w:t>
+      </w:r>
+      <w:proofErr w:type="gramEnd"/>
+      <w:r>
+        <w:rPr>
+          <w:rFonts w:ascii="Times New Roman" w:hAnsi="Times New Roman" w:cs="Times New Roman"/>
+          <w:sz w:val="24"/>
+          <w:szCs w:val="24"/>
+        </w:rPr>
+        <w:t xml:space="preserve"> (figure 2).</w:t>
       </w:r>
     </w:p>
     <w:p>
@@ -7956,7 +9288,25 @@
           <w:sz w:val="24"/>
           <w:szCs w:val="24"/>
         </w:rPr>
-        <w:t>Selecting the s</w:t>
+        <w:t xml:space="preserve">Selecting the </w:t>
+      </w:r>
+      <w:r>
+        <w:rPr>
+          <w:rFonts w:ascii="Times New Roman" w:hAnsi="Times New Roman" w:cs="Times New Roman"/>
+          <w:b/>
+          <w:sz w:val="24"/>
+          <w:szCs w:val="24"/>
+        </w:rPr>
+        <w:t xml:space="preserve">Support Vector Machine as the </w:t>
+      </w:r>
+      <w:r>
+        <w:rPr>
+          <w:rFonts w:ascii="Times New Roman" w:hAnsi="Times New Roman" w:cs="Times New Roman"/>
+          <w:b/>
+          <w:sz w:val="24"/>
+          <w:szCs w:val="24"/>
+        </w:rPr>
+        <w:t>s</w:t>
       </w:r>
       <w:r>
         <w:rPr>
@@ -8002,7 +9352,25 @@
           <w:sz w:val="24"/>
           <w:szCs w:val="24"/>
         </w:rPr>
-        <w:t>After EdTAR process</w:t>
+        <w:t xml:space="preserve">After </w:t>
+      </w:r>
+      <w:proofErr w:type="spellStart"/>
+      <w:r>
+        <w:rPr>
+          <w:rFonts w:ascii="Times New Roman" w:hAnsi="Times New Roman" w:cs="Times New Roman"/>
+          <w:sz w:val="24"/>
+          <w:szCs w:val="24"/>
+        </w:rPr>
+        <w:t>EdTAR</w:t>
+      </w:r>
+      <w:proofErr w:type="spellEnd"/>
+      <w:r>
+        <w:rPr>
+          <w:rFonts w:ascii="Times New Roman" w:hAnsi="Times New Roman" w:cs="Times New Roman"/>
+          <w:sz w:val="24"/>
+          <w:szCs w:val="24"/>
+        </w:rPr>
+        <w:t xml:space="preserve"> process</w:t>
       </w:r>
       <w:r>
         <w:rPr>
@@ -8138,7 +9506,25 @@
           <w:sz w:val="24"/>
           <w:szCs w:val="24"/>
         </w:rPr>
-        <w:t xml:space="preserve">We chose a metrics panel of sensitivity, specificity and the area under the ROC curve as a score card (figure 4) </w:t>
+        <w:t xml:space="preserve">We chose a metrics panel of sensitivity, specificity and the area under the ROC curve as a </w:t>
+      </w:r>
+      <w:proofErr w:type="gramStart"/>
+      <w:r>
+        <w:rPr>
+          <w:rFonts w:ascii="Times New Roman" w:hAnsi="Times New Roman" w:cs="Times New Roman"/>
+          <w:sz w:val="24"/>
+          <w:szCs w:val="24"/>
+        </w:rPr>
+        <w:t>score card</w:t>
+      </w:r>
+      <w:proofErr w:type="gramEnd"/>
+      <w:r>
+        <w:rPr>
+          <w:rFonts w:ascii="Times New Roman" w:hAnsi="Times New Roman" w:cs="Times New Roman"/>
+          <w:sz w:val="24"/>
+          <w:szCs w:val="24"/>
+        </w:rPr>
+        <w:t xml:space="preserve"> (figure 4) </w:t>
       </w:r>
       <w:r>
         <w:rPr>
@@ -8154,31 +9540,128 @@
           <w:sz w:val="24"/>
           <w:szCs w:val="24"/>
         </w:rPr>
-        <w:t>performed fairly well showing high sensitivity, specification and the overall area under the ROC curve. Firstly, the median sensitivity ranged between 0.83 and 1, with the SVM having the highest median sensitivity (supplemental table xx). K-nearest neighbor (knn) performed the worst with a few round having lower sensitivity than 0.5. Secondly, all six models showed very high specificity</w:t>
-      </w:r>
-      <w:r>
-        <w:rPr>
-          <w:rFonts w:ascii="Times New Roman" w:hAnsi="Times New Roman" w:cs="Times New Roman"/>
-          <w:sz w:val="24"/>
-          <w:szCs w:val="24"/>
-        </w:rPr>
-        <w:t xml:space="preserve">, in other words, the projected false positive rate would be very low. Among the six models, </w:t>
-      </w:r>
-      <w:r>
-        <w:rPr>
-          <w:rFonts w:ascii="Times New Roman" w:hAnsi="Times New Roman" w:cs="Times New Roman"/>
-          <w:sz w:val="24"/>
-          <w:szCs w:val="24"/>
-        </w:rPr>
-        <w:t>K-nearest neighbor (knn)</w:t>
-      </w:r>
-      <w:r>
-        <w:rPr>
-          <w:rFonts w:ascii="Times New Roman" w:hAnsi="Times New Roman" w:cs="Times New Roman"/>
-          <w:sz w:val="24"/>
-          <w:szCs w:val="24"/>
-        </w:rPr>
-        <w:t xml:space="preserve"> and NeuralNetwork (nnet) had relative worse performance. Taking both the sensitivity and specificity into account, the area under the ROC curved provided a general fair assessment on the model performance.  The minimum area ranged between 0.69 and 0.88 (supplemental table xx) and the median ranged between 0.91 and 1 (black dots in each box plot under ROC column). As we pointed earlier, the SVM model performed the best based on the area under the ROC curve with the minimum fell at 0.88, and 1 from the first quartile. </w:t>
+        <w:t>performed fairly well showing high sensitivity, specification and the overall area under the ROC curve. Firstly, the median sensitivity ranged between 0.83 and 1, with the SVM having the highest median sensitivity (supplemental table xx). K-nearest neighbor (</w:t>
+      </w:r>
+      <w:proofErr w:type="spellStart"/>
+      <w:r>
+        <w:rPr>
+          <w:rFonts w:ascii="Times New Roman" w:hAnsi="Times New Roman" w:cs="Times New Roman"/>
+          <w:sz w:val="24"/>
+          <w:szCs w:val="24"/>
+        </w:rPr>
+        <w:t>knn</w:t>
+      </w:r>
+      <w:proofErr w:type="spellEnd"/>
+      <w:r>
+        <w:rPr>
+          <w:rFonts w:ascii="Times New Roman" w:hAnsi="Times New Roman" w:cs="Times New Roman"/>
+          <w:sz w:val="24"/>
+          <w:szCs w:val="24"/>
+        </w:rPr>
+        <w:t xml:space="preserve">) performed the worst with a few round having lower </w:t>
+      </w:r>
+      <w:r>
+        <w:rPr>
+          <w:rFonts w:ascii="Times New Roman" w:hAnsi="Times New Roman" w:cs="Times New Roman"/>
+          <w:sz w:val="24"/>
+          <w:szCs w:val="24"/>
+        </w:rPr>
+        <w:lastRenderedPageBreak/>
+        <w:t>sensitivity than 0.5. Secondly, all six models showed very high specificity</w:t>
+      </w:r>
+      <w:r>
+        <w:rPr>
+          <w:rFonts w:ascii="Times New Roman" w:hAnsi="Times New Roman" w:cs="Times New Roman"/>
+          <w:sz w:val="24"/>
+          <w:szCs w:val="24"/>
+        </w:rPr>
+        <w:t>, in other words, the projected false positive rate would be very low. Among the six models, K-nearest neighbor (</w:t>
+      </w:r>
+      <w:proofErr w:type="spellStart"/>
+      <w:r>
+        <w:rPr>
+          <w:rFonts w:ascii="Times New Roman" w:hAnsi="Times New Roman" w:cs="Times New Roman"/>
+          <w:sz w:val="24"/>
+          <w:szCs w:val="24"/>
+        </w:rPr>
+        <w:t>knn</w:t>
+      </w:r>
+      <w:proofErr w:type="spellEnd"/>
+      <w:r>
+        <w:rPr>
+          <w:rFonts w:ascii="Times New Roman" w:hAnsi="Times New Roman" w:cs="Times New Roman"/>
+          <w:sz w:val="24"/>
+          <w:szCs w:val="24"/>
+        </w:rPr>
+        <w:t xml:space="preserve">) and </w:t>
+      </w:r>
+      <w:proofErr w:type="spellStart"/>
+      <w:r>
+        <w:rPr>
+          <w:rFonts w:ascii="Times New Roman" w:hAnsi="Times New Roman" w:cs="Times New Roman"/>
+          <w:sz w:val="24"/>
+          <w:szCs w:val="24"/>
+        </w:rPr>
+        <w:t>NeuralNetwork</w:t>
+      </w:r>
+      <w:proofErr w:type="spellEnd"/>
+      <w:r>
+        <w:rPr>
+          <w:rFonts w:ascii="Times New Roman" w:hAnsi="Times New Roman" w:cs="Times New Roman"/>
+          <w:sz w:val="24"/>
+          <w:szCs w:val="24"/>
+        </w:rPr>
+        <w:t xml:space="preserve"> (</w:t>
+      </w:r>
+      <w:proofErr w:type="spellStart"/>
+      <w:r>
+        <w:rPr>
+          <w:rFonts w:ascii="Times New Roman" w:hAnsi="Times New Roman" w:cs="Times New Roman"/>
+          <w:sz w:val="24"/>
+          <w:szCs w:val="24"/>
+        </w:rPr>
+        <w:t>nnet</w:t>
+      </w:r>
+      <w:proofErr w:type="spellEnd"/>
+      <w:r>
+        <w:rPr>
+          <w:rFonts w:ascii="Times New Roman" w:hAnsi="Times New Roman" w:cs="Times New Roman"/>
+          <w:sz w:val="24"/>
+          <w:szCs w:val="24"/>
+        </w:rPr>
+        <w:t xml:space="preserve">) had relative worse performance. Taking both the sensitivity and specificity into account, the area under the ROC curved provided a general fair assessment on the model performance.  The minimum area ranged between 0.69 and 0.88 (supplemental table xx) and the median ranged between 0.91 and 1 (black dots in each box plot under ROC column). As we pointed </w:t>
+      </w:r>
+      <w:r>
+        <w:rPr>
+          <w:rFonts w:ascii="Times New Roman" w:hAnsi="Times New Roman" w:cs="Times New Roman"/>
+          <w:sz w:val="24"/>
+          <w:szCs w:val="24"/>
+        </w:rPr>
+        <w:t xml:space="preserve">out </w:t>
+      </w:r>
+      <w:r>
+        <w:rPr>
+          <w:rFonts w:ascii="Times New Roman" w:hAnsi="Times New Roman" w:cs="Times New Roman"/>
+          <w:sz w:val="24"/>
+          <w:szCs w:val="24"/>
+        </w:rPr>
+        <w:t>earlier, the SVM model performed the best based on the area under the ROC curve</w:t>
+      </w:r>
+      <w:r>
+        <w:rPr>
+          <w:rFonts w:ascii="Times New Roman" w:hAnsi="Times New Roman" w:cs="Times New Roman"/>
+          <w:sz w:val="24"/>
+          <w:szCs w:val="24"/>
+        </w:rPr>
+        <w:t>. It had the minimum of</w:t>
+      </w:r>
+      <w:r>
+        <w:rPr>
+          <w:rFonts w:ascii="Times New Roman" w:hAnsi="Times New Roman" w:cs="Times New Roman"/>
+          <w:sz w:val="24"/>
+          <w:szCs w:val="24"/>
+        </w:rPr>
+        <w:t xml:space="preserve"> 0.88, and 1 from the first quartile. </w:t>
       </w:r>
       <w:r>
         <w:rPr>
@@ -8187,6 +9670,173 @@
           <w:szCs w:val="24"/>
         </w:rPr>
         <w:t>Based on the comprehensive statistical model evaluation, we suggested the support vector machine as our prediction model to further build the oral cancer risk index (OCRI).</w:t>
+      </w:r>
+    </w:p>
+    <w:p>
+      <w:pPr>
+        <w:jc w:val="both"/>
+        <w:rPr>
+          <w:rFonts w:ascii="Times New Roman" w:hAnsi="Times New Roman" w:cs="Times New Roman"/>
+          <w:b/>
+          <w:sz w:val="24"/>
+          <w:szCs w:val="24"/>
+        </w:rPr>
+      </w:pPr>
+      <w:r>
+        <w:rPr>
+          <w:rFonts w:ascii="Times New Roman" w:hAnsi="Times New Roman" w:cs="Times New Roman"/>
+          <w:b/>
+          <w:sz w:val="24"/>
+          <w:szCs w:val="24"/>
+        </w:rPr>
+        <w:t>O</w:t>
+      </w:r>
+      <w:r>
+        <w:rPr>
+          <w:rFonts w:ascii="Times New Roman" w:hAnsi="Times New Roman" w:cs="Times New Roman"/>
+          <w:b/>
+          <w:sz w:val="24"/>
+          <w:szCs w:val="24"/>
+        </w:rPr>
+        <w:t xml:space="preserve">ral cancer risk index (OCRI) </w:t>
+      </w:r>
+      <w:r>
+        <w:rPr>
+          <w:rFonts w:ascii="Times New Roman" w:hAnsi="Times New Roman" w:cs="Times New Roman"/>
+          <w:b/>
+          <w:sz w:val="24"/>
+          <w:szCs w:val="24"/>
+        </w:rPr>
+        <w:t>for clinical samples</w:t>
+      </w:r>
+    </w:p>
+    <w:p>
+      <w:pPr>
+        <w:jc w:val="both"/>
+        <w:rPr>
+          <w:rFonts w:ascii="Times New Roman" w:hAnsi="Times New Roman" w:cs="Times New Roman"/>
+          <w:b/>
+          <w:sz w:val="24"/>
+          <w:szCs w:val="24"/>
+        </w:rPr>
+      </w:pPr>
+      <w:r>
+        <w:rPr>
+          <w:rFonts w:ascii="Times New Roman" w:hAnsi="Times New Roman" w:cs="Times New Roman"/>
+          <w:sz w:val="24"/>
+          <w:szCs w:val="24"/>
+        </w:rPr>
+        <w:t xml:space="preserve">With the SVM selected as the prediction model, we further fine tuned the model and finalized on the key </w:t>
+      </w:r>
+      <w:proofErr w:type="spellStart"/>
+      <w:r>
+        <w:rPr>
+          <w:rFonts w:ascii="Times New Roman" w:hAnsi="Times New Roman" w:cs="Times New Roman"/>
+          <w:sz w:val="24"/>
+          <w:szCs w:val="24"/>
+        </w:rPr>
+        <w:t>hyperparameters</w:t>
+      </w:r>
+      <w:proofErr w:type="spellEnd"/>
+      <w:r>
+        <w:rPr>
+          <w:rFonts w:ascii="Times New Roman" w:hAnsi="Times New Roman" w:cs="Times New Roman"/>
+          <w:sz w:val="24"/>
+          <w:szCs w:val="24"/>
+        </w:rPr>
+        <w:t xml:space="preserve"> (</w:t>
+      </w:r>
+      <w:r>
+        <w:rPr>
+          <w:rStyle w:val="Emphasis"/>
+          <w:rFonts w:ascii="Times New Roman" w:hAnsi="Times New Roman" w:cs="Times New Roman"/>
+          <w:i w:val="0"/>
+          <w:sz w:val="24"/>
+          <w:szCs w:val="24"/>
+        </w:rPr>
+        <w:t xml:space="preserve">cost C = 32 and </w:t>
+      </w:r>
+      <w:proofErr w:type="spellStart"/>
+      <w:r>
+        <w:rPr>
+          <w:rStyle w:val="Emphasis"/>
+          <w:rFonts w:ascii="Times New Roman" w:hAnsi="Times New Roman" w:cs="Times New Roman"/>
+          <w:i w:val="0"/>
+          <w:sz w:val="24"/>
+          <w:szCs w:val="24"/>
+        </w:rPr>
+        <w:t>hyperparameter</w:t>
+      </w:r>
+      <w:proofErr w:type="spellEnd"/>
+      <w:r>
+        <w:rPr>
+          <w:rStyle w:val="Emphasis"/>
+          <w:rFonts w:ascii="Times New Roman" w:hAnsi="Times New Roman" w:cs="Times New Roman"/>
+          <w:i w:val="0"/>
+          <w:sz w:val="24"/>
+          <w:szCs w:val="24"/>
+        </w:rPr>
+        <w:t xml:space="preserve"> sigma = 0.6456</w:t>
+      </w:r>
+      <w:r>
+        <w:rPr>
+          <w:rStyle w:val="Emphasis"/>
+          <w:rFonts w:ascii="Times New Roman" w:hAnsi="Times New Roman" w:cs="Times New Roman"/>
+          <w:i w:val="0"/>
+          <w:sz w:val="24"/>
+          <w:szCs w:val="24"/>
+        </w:rPr>
+        <w:t xml:space="preserve">).  The model was again built based on 70% of the training data and tested on 30% of hold off. It reached the sensitivity = 0.939, specificity = 0.9444, and area under ROC = </w:t>
+      </w:r>
+      <w:r>
+        <w:rPr>
+          <w:rStyle w:val="Emphasis"/>
+          <w:rFonts w:ascii="Times New Roman" w:hAnsi="Times New Roman" w:cs="Times New Roman"/>
+          <w:i w:val="0"/>
+          <w:sz w:val="24"/>
+          <w:szCs w:val="24"/>
+        </w:rPr>
+        <w:t>0.968 (data now shown). To anchor on</w:t>
+      </w:r>
+      <w:r>
+        <w:rPr>
+          <w:rStyle w:val="Emphasis"/>
+          <w:rFonts w:ascii="Times New Roman" w:hAnsi="Times New Roman" w:cs="Times New Roman"/>
+          <w:i w:val="0"/>
+          <w:sz w:val="24"/>
+          <w:szCs w:val="24"/>
+        </w:rPr>
+        <w:t xml:space="preserve"> the oral cancer risk, we applied the model to an unknown sample </w:t>
+      </w:r>
+      <w:r>
+        <w:rPr>
+          <w:rStyle w:val="Emphasis"/>
+          <w:rFonts w:ascii="Times New Roman" w:hAnsi="Times New Roman" w:cs="Times New Roman"/>
+          <w:i w:val="0"/>
+          <w:sz w:val="24"/>
+          <w:szCs w:val="24"/>
+        </w:rPr>
+        <w:t>and let the model to compute th</w:t>
+      </w:r>
+      <w:r>
+        <w:rPr>
+          <w:rStyle w:val="Emphasis"/>
+          <w:rFonts w:ascii="Times New Roman" w:hAnsi="Times New Roman" w:cs="Times New Roman"/>
+          <w:i w:val="0"/>
+          <w:sz w:val="24"/>
+          <w:szCs w:val="24"/>
+        </w:rPr>
+        <w:t>e probability this sample was sampled from an OSCC population given the variable values</w:t>
+      </w:r>
+      <w:r>
+        <w:rPr>
+          <w:rStyle w:val="Emphasis"/>
+          <w:rFonts w:ascii="Times New Roman" w:hAnsi="Times New Roman" w:cs="Times New Roman"/>
+          <w:i w:val="0"/>
+          <w:sz w:val="24"/>
+          <w:szCs w:val="24"/>
+        </w:rPr>
+        <w:t xml:space="preserve">. </w:t>
       </w:r>
       <w:bookmarkStart w:id="0" w:name="_GoBack"/>
       <w:bookmarkEnd w:id="0"/>
@@ -8208,39 +9858,50 @@
           <w:sz w:val="24"/>
           <w:szCs w:val="24"/>
         </w:rPr>
-        <w:t>O</w:t>
-      </w:r>
-      <w:r>
-        <w:rPr>
-          <w:rFonts w:ascii="Times New Roman" w:hAnsi="Times New Roman" w:cs="Times New Roman"/>
-          <w:b/>
-          <w:sz w:val="24"/>
-          <w:szCs w:val="24"/>
-        </w:rPr>
-        <w:t xml:space="preserve">ral cancer risk index (OCRI) </w:t>
-      </w:r>
-      <w:r>
-        <w:rPr>
-          <w:rFonts w:ascii="Times New Roman" w:hAnsi="Times New Roman" w:cs="Times New Roman"/>
-          <w:b/>
-          <w:sz w:val="24"/>
-          <w:szCs w:val="24"/>
-        </w:rPr>
-        <w:t xml:space="preserve">for clinical samples </w:t>
-      </w:r>
-      <w:r>
-        <w:rPr>
-          <w:rFonts w:ascii="Times New Roman" w:hAnsi="Times New Roman" w:cs="Times New Roman"/>
-          <w:b/>
-          <w:sz w:val="24"/>
-          <w:szCs w:val="24"/>
-        </w:rPr>
-        <w:t>(figure 5)</w:t>
+        <w:t>An</w:t>
+      </w:r>
+      <w:r>
+        <w:rPr>
+          <w:rFonts w:ascii="Times New Roman" w:hAnsi="Times New Roman" w:cs="Times New Roman"/>
+          <w:b/>
+          <w:sz w:val="24"/>
+          <w:szCs w:val="24"/>
+        </w:rPr>
+        <w:t xml:space="preserve"> </w:t>
+      </w:r>
+      <w:r>
+        <w:rPr>
+          <w:rFonts w:ascii="Times New Roman" w:hAnsi="Times New Roman" w:cs="Times New Roman"/>
+          <w:b/>
+          <w:sz w:val="24"/>
+          <w:szCs w:val="24"/>
+        </w:rPr>
+        <w:t xml:space="preserve">OLK diagnosis with high ORCI progressed to OSCC in follow up (figure 6, </w:t>
+      </w:r>
+      <w:proofErr w:type="spellStart"/>
+      <w:r>
+        <w:rPr>
+          <w:rFonts w:ascii="Times New Roman" w:hAnsi="Times New Roman" w:cs="Times New Roman"/>
+          <w:b/>
+          <w:sz w:val="24"/>
+          <w:szCs w:val="24"/>
+        </w:rPr>
+        <w:t>yao</w:t>
+      </w:r>
+      <w:proofErr w:type="spellEnd"/>
+      <w:r>
+        <w:rPr>
+          <w:rFonts w:ascii="Times New Roman" w:hAnsi="Times New Roman" w:cs="Times New Roman"/>
+          <w:b/>
+          <w:sz w:val="24"/>
+          <w:szCs w:val="24"/>
+        </w:rPr>
+        <w:t xml:space="preserve"> C &amp; D)</w:t>
       </w:r>
     </w:p>
     <w:p>
       <w:pPr>
-        <w:jc w:val="both"/>
+        <w:spacing w:line="480" w:lineRule="auto"/>
         <w:rPr>
           <w:rFonts w:ascii="Times New Roman" w:hAnsi="Times New Roman" w:cs="Times New Roman"/>
           <w:b/>
@@ -8251,40 +9912,22 @@
     </w:p>
     <w:p>
       <w:pPr>
-        <w:jc w:val="both"/>
-        <w:rPr>
-          <w:rFonts w:ascii="Times New Roman" w:hAnsi="Times New Roman" w:cs="Times New Roman"/>
-          <w:b/>
-          <w:sz w:val="24"/>
-          <w:szCs w:val="24"/>
-        </w:rPr>
-      </w:pPr>
-      <w:r>
-        <w:rPr>
-          <w:rFonts w:ascii="Times New Roman" w:hAnsi="Times New Roman" w:cs="Times New Roman"/>
-          <w:b/>
-          <w:sz w:val="24"/>
-          <w:szCs w:val="24"/>
-        </w:rPr>
-        <w:t>An</w:t>
-      </w:r>
-      <w:r>
-        <w:rPr>
-          <w:rFonts w:ascii="Times New Roman" w:hAnsi="Times New Roman" w:cs="Times New Roman"/>
-          <w:b/>
-          <w:sz w:val="24"/>
-          <w:szCs w:val="24"/>
-        </w:rPr>
-        <w:t xml:space="preserve"> </w:t>
-      </w:r>
-      <w:r>
-        <w:rPr>
-          <w:rFonts w:ascii="Times New Roman" w:hAnsi="Times New Roman" w:cs="Times New Roman"/>
-          <w:b/>
-          <w:sz w:val="24"/>
-          <w:szCs w:val="24"/>
-        </w:rPr>
-        <w:t>OLK diagnosis with high ORCI progressed to OSCC in follow up (figure 6, yao C &amp; D)</w:t>
+        <w:spacing w:line="480" w:lineRule="auto"/>
+        <w:rPr>
+          <w:rFonts w:ascii="Times New Roman" w:hAnsi="Times New Roman" w:cs="Times New Roman"/>
+          <w:b/>
+          <w:sz w:val="24"/>
+          <w:szCs w:val="24"/>
+        </w:rPr>
+      </w:pPr>
+      <w:r>
+        <w:rPr>
+          <w:rFonts w:ascii="Times New Roman" w:hAnsi="Times New Roman" w:cs="Times New Roman"/>
+          <w:b/>
+          <w:sz w:val="24"/>
+          <w:szCs w:val="24"/>
+        </w:rPr>
+        <w:t>Discussion and conclusion</w:t>
       </w:r>
     </w:p>
     <w:p>
@@ -8292,7 +9935,6 @@
         <w:spacing w:line="480" w:lineRule="auto"/>
         <w:rPr>
           <w:rFonts w:ascii="Times New Roman" w:hAnsi="Times New Roman" w:cs="Times New Roman"/>
-          <w:b/>
           <w:sz w:val="24"/>
           <w:szCs w:val="24"/>
         </w:rPr>
@@ -8303,20 +9945,10 @@
         <w:spacing w:line="480" w:lineRule="auto"/>
         <w:rPr>
           <w:rFonts w:ascii="Times New Roman" w:hAnsi="Times New Roman" w:cs="Times New Roman"/>
-          <w:b/>
-          <w:sz w:val="24"/>
-          <w:szCs w:val="24"/>
-        </w:rPr>
-      </w:pPr>
-      <w:r>
-        <w:rPr>
-          <w:rFonts w:ascii="Times New Roman" w:hAnsi="Times New Roman" w:cs="Times New Roman"/>
-          <w:b/>
-          <w:sz w:val="24"/>
-          <w:szCs w:val="24"/>
-        </w:rPr>
-        <w:t>Discussion and conclusion</w:t>
-      </w:r>
+          <w:sz w:val="24"/>
+          <w:szCs w:val="24"/>
+        </w:rPr>
+      </w:pPr>
     </w:p>
     <w:p>
       <w:pPr>
@@ -8361,18 +9993,29 @@
     <w:p>
       <w:pPr>
         <w:spacing w:line="480" w:lineRule="auto"/>
-        <w:rPr>
-          <w:rFonts w:ascii="Times New Roman" w:hAnsi="Times New Roman" w:cs="Times New Roman"/>
-          <w:sz w:val="24"/>
-          <w:szCs w:val="24"/>
-        </w:rPr>
-      </w:pPr>
+        <w:jc w:val="center"/>
+        <w:rPr>
+          <w:rFonts w:ascii="Times New Roman" w:eastAsia="Arial Unicode MS" w:hAnsi="Times New Roman" w:cs="Times New Roman"/>
+          <w:b/>
+          <w:sz w:val="24"/>
+          <w:szCs w:val="24"/>
+        </w:rPr>
+      </w:pPr>
+      <w:r>
+        <w:rPr>
+          <w:rFonts w:ascii="Times New Roman" w:eastAsia="Arial Unicode MS" w:hAnsi="Times New Roman" w:cs="Times New Roman"/>
+          <w:b/>
+          <w:sz w:val="24"/>
+          <w:szCs w:val="24"/>
+        </w:rPr>
+        <w:t>Tables</w:t>
+      </w:r>
     </w:p>
     <w:p>
       <w:pPr>
         <w:spacing w:line="480" w:lineRule="auto"/>
         <w:rPr>
-          <w:rFonts w:ascii="Times New Roman" w:hAnsi="Times New Roman" w:cs="Times New Roman"/>
+          <w:rFonts w:ascii="Times New Roman" w:eastAsia="Arial Unicode MS" w:hAnsi="Times New Roman" w:cs="Times New Roman"/>
           <w:sz w:val="24"/>
           <w:szCs w:val="24"/>
         </w:rPr>
@@ -8381,7 +10024,6 @@
     <w:p>
       <w:pPr>
         <w:spacing w:line="480" w:lineRule="auto"/>
-        <w:jc w:val="center"/>
         <w:rPr>
           <w:rFonts w:ascii="Times New Roman" w:eastAsia="Arial Unicode MS" w:hAnsi="Times New Roman" w:cs="Times New Roman"/>
           <w:b/>
@@ -8392,11 +10034,48 @@
       <w:r>
         <w:rPr>
           <w:rFonts w:ascii="Times New Roman" w:eastAsia="Arial Unicode MS" w:hAnsi="Times New Roman" w:cs="Times New Roman"/>
-          <w:b/>
-          <w:sz w:val="24"/>
-          <w:szCs w:val="24"/>
-        </w:rPr>
-        <w:t>Tables</w:t>
+          <w:sz w:val="24"/>
+          <w:szCs w:val="24"/>
+        </w:rPr>
+        <w:t>Table 1.</w:t>
+      </w:r>
+      <w:r>
+        <w:rPr>
+          <w:rFonts w:ascii="Times New Roman" w:eastAsia="Arial Unicode MS" w:hAnsi="Times New Roman" w:cs="Times New Roman"/>
+          <w:b/>
+          <w:sz w:val="24"/>
+          <w:szCs w:val="24"/>
+        </w:rPr>
+        <w:t xml:space="preserve"> </w:t>
+      </w:r>
+      <w:r>
+        <w:rPr>
+          <w:rFonts w:ascii="Times New Roman" w:eastAsia="Arial Unicode MS" w:hAnsi="Times New Roman" w:cs="Times New Roman"/>
+          <w:b/>
+          <w:sz w:val="24"/>
+          <w:szCs w:val="24"/>
+        </w:rPr>
+        <w:t xml:space="preserve">Parameter setting for </w:t>
+      </w:r>
+      <w:proofErr w:type="spellStart"/>
+      <w:r>
+        <w:rPr>
+          <w:rFonts w:ascii="Times New Roman" w:eastAsia="Arial Unicode MS" w:hAnsi="Times New Roman" w:cs="Times New Roman"/>
+          <w:b/>
+          <w:sz w:val="24"/>
+          <w:szCs w:val="24"/>
+        </w:rPr>
+        <w:t>ExGCRn</w:t>
+      </w:r>
+      <w:proofErr w:type="spellEnd"/>
+      <w:r>
+        <w:rPr>
+          <w:rFonts w:ascii="Times New Roman" w:eastAsia="Arial Unicode MS" w:hAnsi="Times New Roman" w:cs="Times New Roman"/>
+          <w:b/>
+          <w:sz w:val="24"/>
+          <w:szCs w:val="24"/>
+        </w:rPr>
+        <w:t xml:space="preserve"> process</w:t>
       </w:r>
     </w:p>
     <w:p>
@@ -8408,6 +10087,14 @@
           <w:szCs w:val="24"/>
         </w:rPr>
       </w:pPr>
+      <w:r>
+        <w:rPr>
+          <w:rFonts w:ascii="Times New Roman" w:eastAsia="Arial Unicode MS" w:hAnsi="Times New Roman" w:cs="Times New Roman"/>
+          <w:sz w:val="24"/>
+          <w:szCs w:val="24"/>
+        </w:rPr>
+        <w:t xml:space="preserve"> </w:t>
+      </w:r>
     </w:p>
     <w:p>
       <w:pPr>
@@ -8425,7 +10112,7 @@
           <w:sz w:val="24"/>
           <w:szCs w:val="24"/>
         </w:rPr>
-        <w:t>Table 1.</w:t>
+        <w:t>Table 2.</w:t>
       </w:r>
       <w:r>
         <w:rPr>
@@ -8443,7 +10130,27 @@
           <w:sz w:val="24"/>
           <w:szCs w:val="24"/>
         </w:rPr>
-        <w:t>Parameter setting for ExGCRn process</w:t>
+        <w:t>Prediction results on “</w:t>
+      </w:r>
+      <w:proofErr w:type="spellStart"/>
+      <w:r>
+        <w:rPr>
+          <w:rFonts w:ascii="Times New Roman" w:eastAsia="Arial Unicode MS" w:hAnsi="Times New Roman" w:cs="Times New Roman"/>
+          <w:b/>
+          <w:sz w:val="24"/>
+          <w:szCs w:val="24"/>
+        </w:rPr>
+        <w:t>olk</w:t>
+      </w:r>
+      <w:proofErr w:type="spellEnd"/>
+      <w:r>
+        <w:rPr>
+          <w:rFonts w:ascii="Times New Roman" w:eastAsia="Arial Unicode MS" w:hAnsi="Times New Roman" w:cs="Times New Roman"/>
+          <w:b/>
+          <w:sz w:val="24"/>
+          <w:szCs w:val="24"/>
+        </w:rPr>
+        <w:t>” sample</w:t>
       </w:r>
     </w:p>
     <w:p>
@@ -8458,82 +10165,287 @@
       <w:r>
         <w:rPr>
           <w:rFonts w:ascii="Times New Roman" w:eastAsia="Arial Unicode MS" w:hAnsi="Times New Roman" w:cs="Times New Roman"/>
-          <w:sz w:val="24"/>
-          <w:szCs w:val="24"/>
-        </w:rPr>
-        <w:t xml:space="preserve"> </w:t>
+          <w:b/>
+          <w:sz w:val="24"/>
+          <w:szCs w:val="24"/>
+        </w:rPr>
+        <w:t xml:space="preserve">Table 3. </w:t>
       </w:r>
     </w:p>
     <w:p>
       <w:pPr>
         <w:spacing w:line="480" w:lineRule="auto"/>
         <w:rPr>
-          <w:rFonts w:ascii="Times New Roman" w:eastAsia="Arial Unicode MS" w:hAnsi="Times New Roman" w:cs="Times New Roman"/>
-          <w:b/>
-          <w:sz w:val="24"/>
-          <w:szCs w:val="24"/>
-        </w:rPr>
-      </w:pPr>
-      <w:r>
-        <w:rPr>
-          <w:rFonts w:ascii="Times New Roman" w:eastAsia="Arial Unicode MS" w:hAnsi="Times New Roman" w:cs="Times New Roman"/>
-          <w:sz w:val="24"/>
-          <w:szCs w:val="24"/>
-        </w:rPr>
-        <w:t>Table 2.</w:t>
-      </w:r>
-      <w:r>
-        <w:rPr>
-          <w:rFonts w:ascii="Times New Roman" w:eastAsia="Arial Unicode MS" w:hAnsi="Times New Roman" w:cs="Times New Roman"/>
-          <w:b/>
-          <w:sz w:val="24"/>
-          <w:szCs w:val="24"/>
-        </w:rPr>
-        <w:t xml:space="preserve"> </w:t>
-      </w:r>
-      <w:r>
-        <w:rPr>
-          <w:rFonts w:ascii="Times New Roman" w:eastAsia="Arial Unicode MS" w:hAnsi="Times New Roman" w:cs="Times New Roman"/>
-          <w:b/>
-          <w:sz w:val="24"/>
-          <w:szCs w:val="24"/>
-        </w:rPr>
-        <w:t>Prediction results on “olk” sample</w:t>
+          <w:rFonts w:ascii="Arial" w:eastAsia="Arial Unicode MS" w:hAnsi="Arial" w:cs="Arial"/>
+          <w:b/>
+        </w:rPr>
+      </w:pPr>
+      <w:r>
+        <w:rPr>
+          <w:rFonts w:ascii="Arial" w:eastAsia="Arial Unicode MS" w:hAnsi="Arial" w:cs="Arial"/>
+          <w:b/>
+        </w:rPr>
+        <w:t>Figure Legends</w:t>
       </w:r>
     </w:p>
     <w:p>
       <w:pPr>
         <w:spacing w:line="480" w:lineRule="auto"/>
         <w:rPr>
-          <w:rFonts w:ascii="Times New Roman" w:eastAsia="Arial Unicode MS" w:hAnsi="Times New Roman" w:cs="Times New Roman"/>
-          <w:sz w:val="24"/>
-          <w:szCs w:val="24"/>
-        </w:rPr>
-      </w:pPr>
-      <w:r>
-        <w:rPr>
-          <w:rFonts w:ascii="Times New Roman" w:eastAsia="Arial Unicode MS" w:hAnsi="Times New Roman" w:cs="Times New Roman"/>
-          <w:b/>
-          <w:sz w:val="24"/>
-          <w:szCs w:val="24"/>
-        </w:rPr>
-        <w:t xml:space="preserve">Table 3. </w:t>
+          <w:rFonts w:ascii="Arial" w:eastAsia="Arial Unicode MS" w:hAnsi="Arial" w:cs="Arial"/>
+          <w:b/>
+        </w:rPr>
+      </w:pPr>
+      <w:r>
+        <w:rPr>
+          <w:rFonts w:ascii="Arial" w:eastAsia="Arial Unicode MS" w:hAnsi="Arial" w:cs="Arial"/>
+          <w:b/>
+        </w:rPr>
+        <w:t>Figure 1.</w:t>
+      </w:r>
+      <w:r>
+        <w:rPr>
+          <w:rFonts w:ascii="Arial" w:eastAsia="Arial Unicode MS" w:hAnsi="Arial" w:cs="Arial"/>
+        </w:rPr>
+        <w:t xml:space="preserve"> </w:t>
+      </w:r>
+      <w:proofErr w:type="gramStart"/>
+      <w:r>
+        <w:rPr>
+          <w:rFonts w:ascii="Arial" w:eastAsia="Arial Unicode MS" w:hAnsi="Arial" w:cs="Arial"/>
+          <w:b/>
+        </w:rPr>
+        <w:t xml:space="preserve">Distribution of DNA contents in </w:t>
+      </w:r>
+      <w:proofErr w:type="spellStart"/>
+      <w:r>
+        <w:rPr>
+          <w:rFonts w:ascii="Arial" w:eastAsia="Arial Unicode MS" w:hAnsi="Arial" w:cs="Arial"/>
+          <w:b/>
+        </w:rPr>
+        <w:t>exfoliative</w:t>
+      </w:r>
+      <w:proofErr w:type="spellEnd"/>
+      <w:r>
+        <w:rPr>
+          <w:rFonts w:ascii="Arial" w:eastAsia="Arial Unicode MS" w:hAnsi="Arial" w:cs="Arial"/>
+          <w:b/>
+        </w:rPr>
+        <w:t xml:space="preserve"> cytology.</w:t>
+      </w:r>
+      <w:proofErr w:type="gramEnd"/>
+      <w:r>
+        <w:rPr>
+          <w:rFonts w:ascii="Arial" w:eastAsia="Arial Unicode MS" w:hAnsi="Arial" w:cs="Arial"/>
+          <w:b/>
+        </w:rPr>
+        <w:t xml:space="preserve"> </w:t>
+      </w:r>
+      <w:r>
+        <w:rPr>
+          <w:rFonts w:ascii="Arial" w:eastAsia="Arial Unicode MS" w:hAnsi="Arial" w:cs="Arial"/>
+        </w:rPr>
+        <w:t>(A) Selected cells with abnormally high DI values (&gt;2.3). (B)</w:t>
+      </w:r>
+      <w:r>
+        <w:rPr>
+          <w:rFonts w:ascii="Arial" w:eastAsia="Arial Unicode MS" w:hAnsi="Arial" w:cs="Arial"/>
+          <w:b/>
+        </w:rPr>
+        <w:t xml:space="preserve"> </w:t>
+      </w:r>
+      <w:r>
+        <w:rPr>
+          <w:rFonts w:ascii="Arial" w:eastAsia="Arial Unicode MS" w:hAnsi="Arial" w:cs="Arial"/>
+        </w:rPr>
+        <w:t xml:space="preserve">A scatter plot with y-axis as the area of nucleus and x-axis as DI value. (C) Distribution histogram of DI values of all nuclei. (D) Distribution histogram of DI values of the three cell populations after simulation from normal distribution, diploid cell population (red; µ=1.001, σ=0.19), </w:t>
+      </w:r>
+      <w:proofErr w:type="spellStart"/>
+      <w:r>
+        <w:rPr>
+          <w:rFonts w:ascii="Arial" w:eastAsia="Arial Unicode MS" w:hAnsi="Arial" w:cs="Arial"/>
+        </w:rPr>
+        <w:t>tetraploid</w:t>
+      </w:r>
+      <w:proofErr w:type="spellEnd"/>
+      <w:r>
+        <w:rPr>
+          <w:rFonts w:ascii="Arial" w:eastAsia="Arial Unicode MS" w:hAnsi="Arial" w:cs="Arial"/>
+        </w:rPr>
+        <w:t xml:space="preserve"> cell population (green; µ=2.002, σ=0.25) and aneuploidy cell population (blue; µ=2.300, σ=0.5). When these three cell populations are merged at the ratio of 0.893:0.092:0.05, a composite distribution histogram (black) can be generated.</w:t>
       </w:r>
     </w:p>
     <w:p>
       <w:pPr>
         <w:spacing w:line="480" w:lineRule="auto"/>
         <w:rPr>
+          <w:rFonts w:ascii="Arial" w:hAnsi="Arial" w:cs="Arial"/>
+        </w:rPr>
+      </w:pPr>
+      <w:r>
+        <w:rPr>
           <w:rFonts w:ascii="Arial" w:eastAsia="Arial Unicode MS" w:hAnsi="Arial" w:cs="Arial"/>
           <w:b/>
         </w:rPr>
-      </w:pPr>
-      <w:r>
-        <w:rPr>
-          <w:rFonts w:ascii="Arial" w:eastAsia="Arial Unicode MS" w:hAnsi="Arial" w:cs="Arial"/>
-          <w:b/>
-        </w:rPr>
-        <w:t>Figure Legends</w:t>
+        <w:t xml:space="preserve">Figure 2. Work flow of </w:t>
+      </w:r>
+      <w:r>
+        <w:rPr>
+          <w:rFonts w:ascii="Arial" w:hAnsi="Arial" w:cs="Arial"/>
+          <w:b/>
+          <w:u w:val="single"/>
+        </w:rPr>
+        <w:t>e</w:t>
+      </w:r>
+      <w:r>
+        <w:rPr>
+          <w:rFonts w:ascii="Arial" w:hAnsi="Arial" w:cs="Arial"/>
+          <w:b/>
+        </w:rPr>
+        <w:t xml:space="preserve">xpert-guided </w:t>
+      </w:r>
+      <w:r>
+        <w:rPr>
+          <w:rFonts w:ascii="Arial" w:hAnsi="Arial" w:cs="Arial"/>
+          <w:b/>
+          <w:u w:val="single"/>
+        </w:rPr>
+        <w:t>d</w:t>
+      </w:r>
+      <w:r>
+        <w:rPr>
+          <w:rFonts w:ascii="Arial" w:hAnsi="Arial" w:cs="Arial"/>
+          <w:b/>
+        </w:rPr>
+        <w:t xml:space="preserve">ata </w:t>
+      </w:r>
+      <w:r>
+        <w:rPr>
+          <w:rFonts w:ascii="Arial" w:hAnsi="Arial" w:cs="Arial"/>
+          <w:b/>
+          <w:u w:val="single"/>
+        </w:rPr>
+        <w:t>t</w:t>
+      </w:r>
+      <w:r>
+        <w:rPr>
+          <w:rFonts w:ascii="Arial" w:hAnsi="Arial" w:cs="Arial"/>
+          <w:b/>
+        </w:rPr>
+        <w:t xml:space="preserve">ransformation </w:t>
+      </w:r>
+      <w:r>
+        <w:rPr>
+          <w:rFonts w:ascii="Arial" w:hAnsi="Arial" w:cs="Arial"/>
+          <w:b/>
+          <w:u w:val="single"/>
+        </w:rPr>
+        <w:t>a</w:t>
+      </w:r>
+      <w:r>
+        <w:rPr>
+          <w:rFonts w:ascii="Arial" w:hAnsi="Arial" w:cs="Arial"/>
+          <w:b/>
+        </w:rPr>
+        <w:t xml:space="preserve">nd </w:t>
+      </w:r>
+      <w:r>
+        <w:rPr>
+          <w:rFonts w:ascii="Arial" w:hAnsi="Arial" w:cs="Arial"/>
+          <w:b/>
+          <w:u w:val="single"/>
+        </w:rPr>
+        <w:t>r</w:t>
+      </w:r>
+      <w:r>
+        <w:rPr>
+          <w:rFonts w:ascii="Arial" w:hAnsi="Arial" w:cs="Arial"/>
+          <w:b/>
+        </w:rPr>
+        <w:t>econstruction (</w:t>
+      </w:r>
+      <w:proofErr w:type="spellStart"/>
+      <w:r>
+        <w:rPr>
+          <w:rFonts w:ascii="Arial" w:hAnsi="Arial" w:cs="Arial"/>
+          <w:b/>
+        </w:rPr>
+        <w:t>EdTAR</w:t>
+      </w:r>
+      <w:proofErr w:type="spellEnd"/>
+      <w:r>
+        <w:rPr>
+          <w:rFonts w:ascii="Arial" w:hAnsi="Arial" w:cs="Arial"/>
+          <w:b/>
+        </w:rPr>
+        <w:t xml:space="preserve">). </w:t>
+      </w:r>
+      <w:r>
+        <w:rPr>
+          <w:rFonts w:ascii="Arial" w:hAnsi="Arial" w:cs="Arial"/>
+        </w:rPr>
+        <w:t>Starting with DI values</w:t>
+      </w:r>
+      <w:r>
+        <w:rPr>
+          <w:rFonts w:ascii="Arial" w:hAnsi="Arial" w:cs="Arial"/>
+        </w:rPr>
+        <w:t xml:space="preserve"> as the raw data</w:t>
+      </w:r>
+      <w:r>
+        <w:rPr>
+          <w:rFonts w:ascii="Arial" w:hAnsi="Arial" w:cs="Arial"/>
+        </w:rPr>
+        <w:t xml:space="preserve">, </w:t>
+      </w:r>
+      <w:proofErr w:type="spellStart"/>
+      <w:r>
+        <w:rPr>
+          <w:rFonts w:ascii="Arial" w:hAnsi="Arial" w:cs="Arial"/>
+        </w:rPr>
+        <w:t>EdTAR</w:t>
+      </w:r>
+      <w:proofErr w:type="spellEnd"/>
+      <w:r>
+        <w:rPr>
+          <w:rFonts w:ascii="Arial" w:hAnsi="Arial" w:cs="Arial"/>
+        </w:rPr>
+        <w:t xml:space="preserve"> first identified candidate peaks of cell </w:t>
+      </w:r>
+      <w:r>
+        <w:rPr>
+          <w:rFonts w:ascii="Arial" w:hAnsi="Arial" w:cs="Arial"/>
+        </w:rPr>
+        <w:lastRenderedPageBreak/>
+        <w:t xml:space="preserve">populations. Diploid cell population was extracted and further filtered if more than one population is detected. The same procedure was applied to extract the </w:t>
+      </w:r>
+      <w:proofErr w:type="spellStart"/>
+      <w:r>
+        <w:rPr>
+          <w:rFonts w:ascii="Arial" w:hAnsi="Arial" w:cs="Arial"/>
+        </w:rPr>
+        <w:t>tetraploid</w:t>
+      </w:r>
+      <w:proofErr w:type="spellEnd"/>
+      <w:r>
+        <w:rPr>
+          <w:rFonts w:ascii="Arial" w:hAnsi="Arial" w:cs="Arial"/>
+        </w:rPr>
+        <w:t xml:space="preserve"> cell population and thus the </w:t>
+      </w:r>
+      <w:proofErr w:type="spellStart"/>
+      <w:r>
+        <w:rPr>
+          <w:rFonts w:ascii="Arial" w:hAnsi="Arial" w:cs="Arial"/>
+        </w:rPr>
+        <w:t>aneuploid</w:t>
+      </w:r>
+      <w:proofErr w:type="spellEnd"/>
+      <w:r>
+        <w:rPr>
+          <w:rFonts w:ascii="Arial" w:hAnsi="Arial" w:cs="Arial"/>
+        </w:rPr>
+        <w:t xml:space="preserve"> cell population was isolated. Data of these three cell populations were reconstructed across a wide rage [0 – 8] using the discrete density at each interval. The newly constructed data was used for training the statistical model and calculation of the Oral Cancer Risk Index (OCRI). </w:t>
       </w:r>
     </w:p>
     <w:p>
@@ -8549,212 +10461,130 @@
           <w:rFonts w:ascii="Arial" w:eastAsia="Arial Unicode MS" w:hAnsi="Arial" w:cs="Arial"/>
           <w:b/>
         </w:rPr>
-        <w:t>Figure 1.</w:t>
-      </w:r>
-      <w:r>
-        <w:rPr>
-          <w:rFonts w:ascii="Arial" w:eastAsia="Arial Unicode MS" w:hAnsi="Arial" w:cs="Arial"/>
-        </w:rPr>
-        <w:t xml:space="preserve"> </w:t>
-      </w:r>
-      <w:r>
-        <w:rPr>
-          <w:rFonts w:ascii="Arial" w:eastAsia="Arial Unicode MS" w:hAnsi="Arial" w:cs="Arial"/>
-          <w:b/>
-        </w:rPr>
-        <w:t xml:space="preserve">Distribution of DNA contents in exfoliative cytology. </w:t>
-      </w:r>
-      <w:r>
-        <w:rPr>
-          <w:rFonts w:ascii="Arial" w:eastAsia="Arial Unicode MS" w:hAnsi="Arial" w:cs="Arial"/>
-        </w:rPr>
-        <w:t>(A) Selected cells with abnormally high DI values (&gt;2.3). (B)</w:t>
-      </w:r>
-      <w:r>
-        <w:rPr>
-          <w:rFonts w:ascii="Arial" w:eastAsia="Arial Unicode MS" w:hAnsi="Arial" w:cs="Arial"/>
-          <w:b/>
-        </w:rPr>
-        <w:t xml:space="preserve"> </w:t>
-      </w:r>
-      <w:r>
-        <w:rPr>
-          <w:rFonts w:ascii="Arial" w:eastAsia="Arial Unicode MS" w:hAnsi="Arial" w:cs="Arial"/>
-        </w:rPr>
-        <w:t xml:space="preserve">A scatter plot with y-axis as the area of nucleus and x-axis as DI value. (C) Distribution histogram of DI values of all nuclei. (D) Distribution histogram of DI values of the three cell populations after simulation from normal distribution, diploid cell population (red; µ=1.001, σ=0.19), tetraploid cell population (green; µ=2.002, σ=0.25) and aneuploidy cell population (blue; µ=2.300, σ=0.5). When these three cell populations are </w:t>
-      </w:r>
-      <w:r>
-        <w:rPr>
-          <w:rFonts w:ascii="Arial" w:eastAsia="Arial Unicode MS" w:hAnsi="Arial" w:cs="Arial"/>
-        </w:rPr>
-        <w:lastRenderedPageBreak/>
-        <w:t>merged at the ratio of 0.893:0.092:0.05, a composite distribution histogram (black) can be generated.</w:t>
+        <w:t xml:space="preserve">Figure 3. Application of </w:t>
+      </w:r>
+      <w:proofErr w:type="spellStart"/>
+      <w:r>
+        <w:rPr>
+          <w:rFonts w:ascii="Arial" w:hAnsi="Arial" w:cs="Arial"/>
+          <w:b/>
+        </w:rPr>
+        <w:t>EdTAR</w:t>
+      </w:r>
+      <w:proofErr w:type="spellEnd"/>
+      <w:r>
+        <w:rPr>
+          <w:rFonts w:ascii="Arial" w:hAnsi="Arial" w:cs="Arial"/>
+          <w:b/>
+        </w:rPr>
+        <w:t xml:space="preserve"> in processing data of three samples with pathological diagnosis of normal (A-C), OLK (D-F), and OSCC (G-I). </w:t>
+      </w:r>
+      <w:r>
+        <w:rPr>
+          <w:rFonts w:ascii="Arial" w:hAnsi="Arial" w:cs="Arial"/>
+        </w:rPr>
+        <w:t xml:space="preserve">All density plots have x-axis as DI value and y-axis as density. Panel A, D and G showed density plots before data processing by </w:t>
+      </w:r>
+      <w:proofErr w:type="spellStart"/>
+      <w:r>
+        <w:rPr>
+          <w:rFonts w:ascii="Arial" w:hAnsi="Arial" w:cs="Arial"/>
+        </w:rPr>
+        <w:t>EdTAR</w:t>
+      </w:r>
+      <w:proofErr w:type="spellEnd"/>
+      <w:r>
+        <w:rPr>
+          <w:rFonts w:ascii="Arial" w:hAnsi="Arial" w:cs="Arial"/>
+        </w:rPr>
+        <w:t xml:space="preserve">. In Panel A, a major peek with a DI of 0.995 represents the diploid cell population, where another small peaks (DI = 0.594) was a minor population possibly due to image processing. In Panel D, a major peek with a DI of 0.798 represents the diploid cell population (3,590 cells). Other than this peak, four peaks with DI values of 1.25, 1.75, 2.22, and 2.74, were present. In Panel G, a major peek with a DI of 1.02 represents the diploid cell population, and a second peak with a DI of 1.79 represents the </w:t>
+      </w:r>
+      <w:proofErr w:type="spellStart"/>
+      <w:r>
+        <w:rPr>
+          <w:rFonts w:ascii="Arial" w:hAnsi="Arial" w:cs="Arial"/>
+        </w:rPr>
+        <w:t>tetraploid</w:t>
+      </w:r>
+      <w:proofErr w:type="spellEnd"/>
+      <w:r>
+        <w:rPr>
+          <w:rFonts w:ascii="Arial" w:hAnsi="Arial" w:cs="Arial"/>
+        </w:rPr>
+        <w:t xml:space="preserve"> cell population. Other than these two peaks, three peaks with DI values of 3.25, 3.57, and 3.99 were present, and were believed to represent the aneuploidy cell population. Panel B, E and H corresponding with Panel A, D and G respectively were three plots showing the net results of data processing by </w:t>
+      </w:r>
+      <w:proofErr w:type="spellStart"/>
+      <w:r>
+        <w:rPr>
+          <w:rFonts w:ascii="Arial" w:hAnsi="Arial" w:cs="Arial"/>
+        </w:rPr>
+        <w:t>EdTAR</w:t>
+      </w:r>
+      <w:proofErr w:type="spellEnd"/>
+      <w:r>
+        <w:rPr>
+          <w:rFonts w:ascii="Arial" w:hAnsi="Arial" w:cs="Arial"/>
+        </w:rPr>
+        <w:t xml:space="preserve">. Signals of the aneuploidy cell populations were amplified in Panel E and H. Panel C, F and I showed boxplots of newly constructed variables after data processing with </w:t>
+      </w:r>
+      <w:proofErr w:type="spellStart"/>
+      <w:r>
+        <w:rPr>
+          <w:rFonts w:ascii="Arial" w:hAnsi="Arial" w:cs="Arial"/>
+        </w:rPr>
+        <w:t>EdTAR</w:t>
+      </w:r>
+      <w:proofErr w:type="spellEnd"/>
+      <w:r>
+        <w:rPr>
+          <w:rFonts w:ascii="Arial" w:hAnsi="Arial" w:cs="Arial"/>
+        </w:rPr>
+        <w:t xml:space="preserve">. The x-axis indicated the new variables along a range of DI [0 – 8] and y-axis the boxplot of available values for each variable.  </w:t>
       </w:r>
     </w:p>
     <w:p>
       <w:pPr>
         <w:spacing w:line="480" w:lineRule="auto"/>
         <w:rPr>
+          <w:rFonts w:ascii="Arial" w:eastAsia="Arial Unicode MS" w:hAnsi="Arial" w:cs="Arial"/>
+          <w:b/>
+        </w:rPr>
+      </w:pPr>
+      <w:r>
+        <w:rPr>
+          <w:rFonts w:ascii="Arial" w:eastAsia="Arial Unicode MS" w:hAnsi="Arial" w:cs="Arial"/>
+          <w:b/>
+        </w:rPr>
+        <w:t xml:space="preserve">Figure 4. </w:t>
+      </w:r>
+      <w:proofErr w:type="gramStart"/>
+      <w:r>
+        <w:rPr>
+          <w:rFonts w:ascii="Arial" w:eastAsia="Arial Unicode MS" w:hAnsi="Arial" w:cs="Arial"/>
+          <w:b/>
+        </w:rPr>
+        <w:t>Assessment of statistical models.</w:t>
+      </w:r>
+      <w:proofErr w:type="gramEnd"/>
+      <w:r>
+        <w:rPr>
           <w:rFonts w:ascii="Arial" w:hAnsi="Arial" w:cs="Arial"/>
-        </w:rPr>
-      </w:pPr>
-      <w:r>
-        <w:rPr>
-          <w:rFonts w:ascii="Arial" w:eastAsia="Arial Unicode MS" w:hAnsi="Arial" w:cs="Arial"/>
-          <w:b/>
-        </w:rPr>
-        <w:t xml:space="preserve">Figure 2. Work flow of </w:t>
+          <w:b/>
+        </w:rPr>
+        <w:t xml:space="preserve"> </w:t>
       </w:r>
       <w:r>
         <w:rPr>
           <w:rFonts w:ascii="Arial" w:hAnsi="Arial" w:cs="Arial"/>
-          <w:b/>
-          <w:u w:val="single"/>
-        </w:rPr>
-        <w:t>e</w:t>
+        </w:rPr>
+        <w:t xml:space="preserve">Seven models (SVM, RRF, PLR, NNET, KNN, and CART) were tested for their performance using three parameters, ROC, sensitivity and specificity. Each model was trained on the training data and tested on the testing data. Each </w:t>
       </w:r>
       <w:r>
         <w:rPr>
           <w:rFonts w:ascii="Arial" w:hAnsi="Arial" w:cs="Arial"/>
-          <w:b/>
-        </w:rPr>
-        <w:t xml:space="preserve">xpert-guided </w:t>
-      </w:r>
-      <w:r>
-        <w:rPr>
-          <w:rFonts w:ascii="Arial" w:hAnsi="Arial" w:cs="Arial"/>
-          <w:b/>
-          <w:u w:val="single"/>
-        </w:rPr>
-        <w:t>d</w:t>
-      </w:r>
-      <w:r>
-        <w:rPr>
-          <w:rFonts w:ascii="Arial" w:hAnsi="Arial" w:cs="Arial"/>
-          <w:b/>
-        </w:rPr>
-        <w:t xml:space="preserve">ata </w:t>
-      </w:r>
-      <w:r>
-        <w:rPr>
-          <w:rFonts w:ascii="Arial" w:hAnsi="Arial" w:cs="Arial"/>
-          <w:b/>
-          <w:u w:val="single"/>
-        </w:rPr>
-        <w:t>t</w:t>
-      </w:r>
-      <w:r>
-        <w:rPr>
-          <w:rFonts w:ascii="Arial" w:hAnsi="Arial" w:cs="Arial"/>
-          <w:b/>
-        </w:rPr>
-        <w:t xml:space="preserve">ransformation </w:t>
-      </w:r>
-      <w:r>
-        <w:rPr>
-          <w:rFonts w:ascii="Arial" w:hAnsi="Arial" w:cs="Arial"/>
-          <w:b/>
-          <w:u w:val="single"/>
-        </w:rPr>
-        <w:t>a</w:t>
-      </w:r>
-      <w:r>
-        <w:rPr>
-          <w:rFonts w:ascii="Arial" w:hAnsi="Arial" w:cs="Arial"/>
-          <w:b/>
-        </w:rPr>
-        <w:t xml:space="preserve">nd </w:t>
-      </w:r>
-      <w:r>
-        <w:rPr>
-          <w:rFonts w:ascii="Arial" w:hAnsi="Arial" w:cs="Arial"/>
-          <w:b/>
-          <w:u w:val="single"/>
-        </w:rPr>
-        <w:t>r</w:t>
-      </w:r>
-      <w:r>
-        <w:rPr>
-          <w:rFonts w:ascii="Arial" w:hAnsi="Arial" w:cs="Arial"/>
-          <w:b/>
-        </w:rPr>
-        <w:t xml:space="preserve">econstruction (EdTAR). </w:t>
-      </w:r>
-      <w:r>
-        <w:rPr>
-          <w:rFonts w:ascii="Arial" w:hAnsi="Arial" w:cs="Arial"/>
-        </w:rPr>
-        <w:t>Starting with DI values</w:t>
-      </w:r>
-      <w:r>
-        <w:rPr>
-          <w:rFonts w:ascii="Arial" w:hAnsi="Arial" w:cs="Arial"/>
-        </w:rPr>
-        <w:t xml:space="preserve"> as the raw data</w:t>
-      </w:r>
-      <w:r>
-        <w:rPr>
-          <w:rFonts w:ascii="Arial" w:hAnsi="Arial" w:cs="Arial"/>
-        </w:rPr>
-        <w:t xml:space="preserve">, EdTAR first identified candidate peaks of cell populations. Diploid cell population was extracted and further filtered if more than one population is detected. The same procedure was applied to extract the tetraploid cell population and thus the aneuploid cell population was isolated. Data of these three cell populations were reconstructed across a wide rage [0 – 8] using the discrete density at each interval. The newly constructed data was used for training the statistical model and calculation of the Oral Cancer Risk Index (OCRI). </w:t>
-      </w:r>
-    </w:p>
-    <w:p>
-      <w:pPr>
-        <w:spacing w:line="480" w:lineRule="auto"/>
-        <w:rPr>
-          <w:rFonts w:ascii="Arial" w:eastAsia="Arial Unicode MS" w:hAnsi="Arial" w:cs="Arial"/>
-          <w:b/>
-        </w:rPr>
-      </w:pPr>
-      <w:r>
-        <w:rPr>
-          <w:rFonts w:ascii="Arial" w:eastAsia="Arial Unicode MS" w:hAnsi="Arial" w:cs="Arial"/>
-          <w:b/>
-        </w:rPr>
-        <w:t xml:space="preserve">Figure 3. Application of </w:t>
-      </w:r>
-      <w:r>
-        <w:rPr>
-          <w:rFonts w:ascii="Arial" w:hAnsi="Arial" w:cs="Arial"/>
-          <w:b/>
-        </w:rPr>
-        <w:t xml:space="preserve">EdTAR in processing data of three samples with pathological diagnosis of normal (A-C), OLK (D-F), and OSCC (G-I). </w:t>
-      </w:r>
-      <w:r>
-        <w:rPr>
-          <w:rFonts w:ascii="Arial" w:hAnsi="Arial" w:cs="Arial"/>
-        </w:rPr>
-        <w:t xml:space="preserve">All density plots have x-axis as DI value and y-axis as density. Panel A, D and G showed density plots before data processing by EdTAR. In Panel A, a major peek with a DI of 0.995 represents the diploid cell population, where another small peaks (DI = 0.594) was a minor population possibly due to image processing. In Panel D, a major peek with a DI of 0.798 represents the diploid cell population (3,590 cells). Other than this peak, four peaks with DI values of 1.25, 1.75, 2.22, and 2.74, were present. In Panel G, a major peek with a DI of 1.02 represents the diploid cell population, and a second peak with a DI of 1.79 represents the tetraploid cell population. Other than these two peaks, three peaks with DI values of 3.25, 3.57, and 3.99 were present, and were believed to represent the aneuploidy cell population. Panel B, E and H corresponding with Panel A, D and G respectively were three plots showing the net results of data processing by EdTAR. Signals of the aneuploidy cell populations were amplified in Panel E and H. Panel C, F and I showed boxplots of newly constructed variables after data processing with EdTAR. The x-axis indicated the new variables along a range of DI [0 – 8] and y-axis the boxplot of available values for each variable.  </w:t>
-      </w:r>
-    </w:p>
-    <w:p>
-      <w:pPr>
-        <w:spacing w:line="480" w:lineRule="auto"/>
-        <w:rPr>
-          <w:rFonts w:ascii="Arial" w:eastAsia="Arial Unicode MS" w:hAnsi="Arial" w:cs="Arial"/>
-          <w:b/>
-        </w:rPr>
-      </w:pPr>
-      <w:r>
-        <w:rPr>
-          <w:rFonts w:ascii="Arial" w:eastAsia="Arial Unicode MS" w:hAnsi="Arial" w:cs="Arial"/>
-          <w:b/>
-        </w:rPr>
-        <w:t>Figure 4. Assessment of statistical models.</w:t>
-      </w:r>
-      <w:r>
-        <w:rPr>
-          <w:rFonts w:ascii="Arial" w:hAnsi="Arial" w:cs="Arial"/>
-          <w:b/>
-        </w:rPr>
-        <w:t xml:space="preserve"> </w:t>
-      </w:r>
-      <w:r>
-        <w:rPr>
-          <w:rFonts w:ascii="Arial" w:hAnsi="Arial" w:cs="Arial"/>
-        </w:rPr>
-        <w:t xml:space="preserve">Seven models (SVM, RRF, PLR, NNET, KNN, and CART) were tested for their performance using three parameters, ROC, sensitivity and specificity. Each model was trained on the training data and tested on the testing data. Each boxplot showed the distribution of these three parameters (R caret package </w:t>
+        </w:rPr>
+        <w:lastRenderedPageBreak/>
+        <w:t xml:space="preserve">boxplot showed the distribution of these three parameters (R caret package </w:t>
       </w:r>
       <w:hyperlink r:id="rId7" w:history="1">
         <w:r>
@@ -8785,7 +10615,23 @@
           <w:rFonts w:ascii="Arial" w:eastAsia="Arial Unicode MS" w:hAnsi="Arial" w:cs="Arial"/>
           <w:b/>
         </w:rPr>
-        <w:t xml:space="preserve">Figure 5. Calculation of Oral Cancer Risk Index (OCRI). </w:t>
+        <w:t xml:space="preserve">Figure 5. </w:t>
+      </w:r>
+      <w:proofErr w:type="gramStart"/>
+      <w:r>
+        <w:rPr>
+          <w:rFonts w:ascii="Arial" w:eastAsia="Arial Unicode MS" w:hAnsi="Arial" w:cs="Arial"/>
+          <w:b/>
+        </w:rPr>
+        <w:t>Calculation of Oral Cancer Risk Index (OCRI).</w:t>
+      </w:r>
+      <w:proofErr w:type="gramEnd"/>
+      <w:r>
+        <w:rPr>
+          <w:rFonts w:ascii="Arial" w:eastAsia="Arial Unicode MS" w:hAnsi="Arial" w:cs="Arial"/>
+          <w:b/>
+        </w:rPr>
+        <w:t xml:space="preserve"> </w:t>
       </w:r>
       <w:r>
         <w:rPr>
@@ -8806,13 +10652,37 @@
           <w:rFonts w:ascii="Arial" w:hAnsi="Arial" w:cs="Arial"/>
           <w:b/>
         </w:rPr>
-        <w:t xml:space="preserve">Figure 6. Application of EdTAR in </w:t>
-      </w:r>
+        <w:t xml:space="preserve">Figure 6. </w:t>
+      </w:r>
+      <w:proofErr w:type="gramStart"/>
       <w:r>
         <w:rPr>
           <w:rFonts w:ascii="Arial" w:hAnsi="Arial" w:cs="Arial"/>
           <w:b/>
         </w:rPr>
+        <w:t xml:space="preserve">Application of </w:t>
+      </w:r>
+      <w:proofErr w:type="spellStart"/>
+      <w:r>
+        <w:rPr>
+          <w:rFonts w:ascii="Arial" w:hAnsi="Arial" w:cs="Arial"/>
+          <w:b/>
+        </w:rPr>
+        <w:t>EdTAR</w:t>
+      </w:r>
+      <w:proofErr w:type="spellEnd"/>
+      <w:r>
+        <w:rPr>
+          <w:rFonts w:ascii="Arial" w:hAnsi="Arial" w:cs="Arial"/>
+          <w:b/>
+        </w:rPr>
+        <w:t xml:space="preserve"> in </w:t>
+      </w:r>
+      <w:r>
+        <w:rPr>
+          <w:rFonts w:ascii="Arial" w:hAnsi="Arial" w:cs="Arial"/>
+          <w:b/>
+        </w:rPr>
         <w:t xml:space="preserve">clinical </w:t>
       </w:r>
       <w:r>
@@ -8822,12 +10692,14 @@
         </w:rPr>
         <w:t>follow-up of one patient (Case 128141).</w:t>
       </w:r>
+      <w:proofErr w:type="gramEnd"/>
       <w:r>
         <w:rPr>
           <w:rFonts w:ascii="Arial" w:hAnsi="Arial" w:cs="Arial"/>
         </w:rPr>
         <w:t xml:space="preserve"> </w:t>
       </w:r>
+      <w:proofErr w:type="spellStart"/>
       <w:r>
         <w:rPr>
           <w:rFonts w:ascii="Arial" w:hAnsi="Arial" w:cs="Arial"/>
@@ -8838,7 +10710,14 @@
         <w:rPr>
           <w:rFonts w:ascii="Arial" w:hAnsi="Arial" w:cs="Arial"/>
         </w:rPr>
-        <w:t>xfoliative cytology was performed</w:t>
+        <w:t>xfoliative</w:t>
+      </w:r>
+      <w:proofErr w:type="spellEnd"/>
+      <w:r>
+        <w:rPr>
+          <w:rFonts w:ascii="Arial" w:hAnsi="Arial" w:cs="Arial"/>
+        </w:rPr>
+        <w:t xml:space="preserve"> cytology was performed</w:t>
       </w:r>
       <w:r>
         <w:rPr>
@@ -8894,14 +10773,22 @@
         <w:rPr>
           <w:rFonts w:ascii="Arial" w:hAnsi="Arial" w:cs="Arial"/>
         </w:rPr>
-        <w:t>With E</w:t>
-      </w:r>
+        <w:t xml:space="preserve">With </w:t>
+      </w:r>
+      <w:proofErr w:type="spellStart"/>
       <w:r>
         <w:rPr>
           <w:rFonts w:ascii="Arial" w:hAnsi="Arial" w:cs="Arial"/>
         </w:rPr>
+        <w:t>E</w:t>
+      </w:r>
+      <w:r>
+        <w:rPr>
+          <w:rFonts w:ascii="Arial" w:hAnsi="Arial" w:cs="Arial"/>
+        </w:rPr>
         <w:t>dTAR</w:t>
       </w:r>
+      <w:proofErr w:type="spellEnd"/>
       <w:r>
         <w:rPr>
           <w:rFonts w:ascii="Arial" w:hAnsi="Arial" w:cs="Arial"/>
@@ -9216,7 +11103,7 @@
 </file>
 
 <file path=word/numbering.xml><?xml version="1.0" encoding="utf-8"?>
-<w:numbering xmlns:wpc="http://schemas.microsoft.com/office/word/2010/wordprocessingCanvas" xmlns:mc="http://schemas.openxmlformats.org/markup-compatibility/2006" xmlns:o="urn:schemas-microsoft-com:office:office" xmlns:r="http://schemas.openxmlformats.org/officeDocument/2006/relationships" xmlns:m="http://schemas.openxmlformats.org/officeDocument/2006/math" xmlns:v="urn:schemas-microsoft-com:vml" xmlns:wp14="http://schemas.microsoft.com/office/word/2010/wordprocessingDrawing" xmlns:wp="http://schemas.openxmlformats.org/drawingml/2006/wordprocessingDrawing" xmlns:w10="urn:schemas-microsoft-com:office:word" xmlns:w="http://schemas.openxmlformats.org/wordprocessingml/2006/main" xmlns:w14="http://schemas.microsoft.com/office/word/2010/wordml" xmlns:wpg="http://schemas.microsoft.com/office/word/2010/wordprocessingGroup" xmlns:wpi="http://schemas.microsoft.com/office/word/2010/wordprocessingInk" xmlns:wne="http://schemas.microsoft.com/office/word/2006/wordml" xmlns:wps="http://schemas.microsoft.com/office/word/2010/wordprocessingShape" mc:Ignorable="w14 wp14">
+<w:numbering xmlns:wpc="http://schemas.microsoft.com/office/word/2010/wordprocessingCanvas" xmlns:mo="http://schemas.microsoft.com/office/mac/office/2008/main" xmlns:mc="http://schemas.openxmlformats.org/markup-compatibility/2006" xmlns:mv="urn:schemas-microsoft-com:mac:vml" xmlns:o="urn:schemas-microsoft-com:office:office" xmlns:r="http://schemas.openxmlformats.org/officeDocument/2006/relationships" xmlns:m="http://schemas.openxmlformats.org/officeDocument/2006/math" xmlns:v="urn:schemas-microsoft-com:vml" xmlns:wp14="http://schemas.microsoft.com/office/word/2010/wordprocessingDrawing" xmlns:wp="http://schemas.openxmlformats.org/drawingml/2006/wordprocessingDrawing" xmlns:w10="urn:schemas-microsoft-com:office:word" xmlns:w="http://schemas.openxmlformats.org/wordprocessingml/2006/main" xmlns:w14="http://schemas.microsoft.com/office/word/2010/wordml" xmlns:wpg="http://schemas.microsoft.com/office/word/2010/wordprocessingGroup" xmlns:wpi="http://schemas.microsoft.com/office/word/2010/wordprocessingInk" xmlns:wne="http://schemas.microsoft.com/office/word/2006/wordml" xmlns:wps="http://schemas.microsoft.com/office/word/2010/wordprocessingShape" mc:Ignorable="w14 wp14">
   <w:abstractNum w:abstractNumId="0">
     <w:nsid w:val="0BED2E7A"/>
     <w:multiLevelType w:val="hybridMultilevel"/>
@@ -9507,7 +11394,7 @@
       </w:pPr>
     </w:pPrDefault>
   </w:docDefaults>
-  <w:latentStyles w:defLockedState="0" w:defUIPriority="99" w:defSemiHidden="1" w:defUnhideWhenUsed="1" w:defQFormat="0" w:count="267">
+  <w:latentStyles w:defLockedState="0" w:defUIPriority="99" w:defSemiHidden="1" w:defUnhideWhenUsed="1" w:defQFormat="0" w:count="276">
     <w:lsdException w:name="Normal" w:semiHidden="0" w:uiPriority="0" w:unhideWhenUsed="0" w:qFormat="1"/>
     <w:lsdException w:name="heading 1" w:semiHidden="0" w:uiPriority="9" w:unhideWhenUsed="0" w:qFormat="1"/>
     <w:lsdException w:name="heading 2" w:uiPriority="9" w:qFormat="1"/>
@@ -9754,7 +11641,7 @@
 </file>
 
 <file path=word/stylesWithEffects.xml><?xml version="1.0" encoding="utf-8"?>
-<w:styles xmlns:wpc="http://schemas.microsoft.com/office/word/2010/wordprocessingCanvas" xmlns:mc="http://schemas.openxmlformats.org/markup-compatibility/2006" xmlns:o="urn:schemas-microsoft-com:office:office" xmlns:r="http://schemas.openxmlformats.org/officeDocument/2006/relationships" xmlns:m="http://schemas.openxmlformats.org/officeDocument/2006/math" xmlns:v="urn:schemas-microsoft-com:vml" xmlns:wp14="http://schemas.microsoft.com/office/word/2010/wordprocessingDrawing" xmlns:wp="http://schemas.openxmlformats.org/drawingml/2006/wordprocessingDrawing" xmlns:w10="urn:schemas-microsoft-com:office:word" xmlns:w="http://schemas.openxmlformats.org/wordprocessingml/2006/main" xmlns:w14="http://schemas.microsoft.com/office/word/2010/wordml" xmlns:wpg="http://schemas.microsoft.com/office/word/2010/wordprocessingGroup" xmlns:wpi="http://schemas.microsoft.com/office/word/2010/wordprocessingInk" xmlns:wne="http://schemas.microsoft.com/office/word/2006/wordml" xmlns:wps="http://schemas.microsoft.com/office/word/2010/wordprocessingShape" mc:Ignorable="w14 wp14">
+<w:styles xmlns:wpc="http://schemas.microsoft.com/office/word/2010/wordprocessingCanvas" xmlns:mo="http://schemas.microsoft.com/office/mac/office/2008/main" xmlns:mc="http://schemas.openxmlformats.org/markup-compatibility/2006" xmlns:mv="urn:schemas-microsoft-com:mac:vml" xmlns:o="urn:schemas-microsoft-com:office:office" xmlns:r="http://schemas.openxmlformats.org/officeDocument/2006/relationships" xmlns:m="http://schemas.openxmlformats.org/officeDocument/2006/math" xmlns:v="urn:schemas-microsoft-com:vml" xmlns:wp14="http://schemas.microsoft.com/office/word/2010/wordprocessingDrawing" xmlns:wp="http://schemas.openxmlformats.org/drawingml/2006/wordprocessingDrawing" xmlns:w10="urn:schemas-microsoft-com:office:word" xmlns:w="http://schemas.openxmlformats.org/wordprocessingml/2006/main" xmlns:w14="http://schemas.microsoft.com/office/word/2010/wordml" xmlns:wpg="http://schemas.microsoft.com/office/word/2010/wordprocessingGroup" xmlns:wpi="http://schemas.microsoft.com/office/word/2010/wordprocessingInk" xmlns:wne="http://schemas.microsoft.com/office/word/2006/wordml" xmlns:wps="http://schemas.microsoft.com/office/word/2010/wordprocessingShape" mc:Ignorable="w14 wp14">
   <w:docDefaults>
     <w:rPrDefault>
       <w:rPr>
@@ -9770,7 +11657,7 @@
       </w:pPr>
     </w:pPrDefault>
   </w:docDefaults>
-  <w:latentStyles w:defLockedState="0" w:defUIPriority="99" w:defSemiHidden="1" w:defUnhideWhenUsed="1" w:defQFormat="0" w:count="267">
+  <w:latentStyles w:defLockedState="0" w:defUIPriority="99" w:defSemiHidden="1" w:defUnhideWhenUsed="1" w:defQFormat="0" w:count="276">
     <w:lsdException w:name="Normal" w:semiHidden="0" w:uiPriority="0" w:unhideWhenUsed="0" w:qFormat="1"/>
     <w:lsdException w:name="heading 1" w:semiHidden="0" w:uiPriority="9" w:unhideWhenUsed="0" w:qFormat="1"/>
     <w:lsdException w:name="heading 2" w:uiPriority="9" w:qFormat="1"/>

</xml_diff>